<commit_message>
Chapter 3B (HFA) done.
</commit_message>
<xml_diff>
--- a/chapter3B.docx
+++ b/chapter3B.docx
@@ -503,9 +503,16 @@
       <w:r>
         <w:rPr>
           <w:szCs w:val="24"/>
+          <w:lang w:val="en-DE"/>
         </w:rPr>
         <w:lastRenderedPageBreak/>
-        <w:t>We postulate a reinstatement of power in the high frequency band from encoding of specific trials to their reinstatement during an episodic memory task. As Concept Neurons are thought to be part of smaller assemblies (</w:t>
+        <w:t>In conclusion, w</w:t>
+      </w:r>
+      <w:r>
+        <w:rPr>
+          <w:szCs w:val="24"/>
+        </w:rPr>
+        <w:t>e postulate a reinstatement of power in the high frequency band from encoding of specific trials to their reinstatement during an episodic memory task. As Concept Neurons are thought to be part of smaller assemblies (</w:t>
       </w:r>
       <w:r>
         <w:rPr>
@@ -1185,7 +1192,202 @@
         <w:rPr>
           <w:szCs w:val="24"/>
         </w:rPr>
-        <w:t xml:space="preserve">Finally, we defined the element-wise product of the encoding and retrieval standardized HFA power as a proxy for episode-specific reinstatement. </w:t>
+        <w:t xml:space="preserve">Finally, we defined the element-wise product of the encoding and retrieval standardized HFA power as a proxy for episode-specific reinstatement. To calculate a threshold for this episode-specific firing reinstatement we permuted the order of the encoding and retrieval episodes and recomputed the reinstatement value. We repeated </w:t>
+      </w:r>
+      <w:r>
+        <w:rPr>
+          <w:color w:val="000000" w:themeColor="text1"/>
+          <w:szCs w:val="24"/>
+        </w:rPr>
+        <w:t>this step 1,000 times and took the 99th percentile as a threshold against which we compared the empirical reinstatement value. If the empirical reinstatement exceeded the threshold and its standardized power at encoding and retrieval was at least 1.645 (</w:t>
+      </w:r>
+      <w:r>
+        <w:rPr>
+          <w:rFonts w:ascii="Cambria Math" w:hAnsi="Cambria Math" w:cs="Cambria Math"/>
+          <w:color w:val="000000" w:themeColor="text1"/>
+          <w:szCs w:val="24"/>
+        </w:rPr>
+        <w:t>≙</w:t>
+      </w:r>
+      <w:r>
+        <w:rPr>
+          <w:color w:val="000000" w:themeColor="text1"/>
+          <w:szCs w:val="24"/>
+        </w:rPr>
+        <w:t xml:space="preserve"> </w:t>
+      </w:r>
+      <w:proofErr w:type="spellStart"/>
+      <w:r>
+        <w:rPr>
+          <w:i/>
+          <w:iCs/>
+          <w:color w:val="000000" w:themeColor="text1"/>
+          <w:szCs w:val="24"/>
+        </w:rPr>
+        <w:t>p</w:t>
+      </w:r>
+      <w:r>
+        <w:rPr>
+          <w:color w:val="000000" w:themeColor="text1"/>
+          <w:szCs w:val="24"/>
+          <w:vertAlign w:val="subscript"/>
+        </w:rPr>
+        <w:t>right</w:t>
+      </w:r>
+      <w:proofErr w:type="spellEnd"/>
+      <w:r>
+        <w:rPr>
+          <w:color w:val="000000" w:themeColor="text1"/>
+          <w:szCs w:val="24"/>
+          <w:vertAlign w:val="subscript"/>
+        </w:rPr>
+        <w:t>-tailed</w:t>
+      </w:r>
+      <w:r>
+        <w:rPr>
+          <w:color w:val="000000" w:themeColor="text1"/>
+          <w:szCs w:val="24"/>
+        </w:rPr>
+        <w:t xml:space="preserve"> </w:t>
+      </w:r>
+      <w:r>
+        <w:rPr>
+          <w:color w:val="000000" w:themeColor="text1"/>
+          <w:szCs w:val="24"/>
+        </w:rPr>
+        <w:t xml:space="preserve">&lt; 0.05), we </w:t>
+      </w:r>
+      <w:r>
+        <w:rPr>
+          <w:szCs w:val="24"/>
+        </w:rPr>
+        <w:t>considered this microwire an Episod</w:t>
+      </w:r>
+      <w:r>
+        <w:rPr>
+          <w:szCs w:val="24"/>
+        </w:rPr>
+        <w:t>e</w:t>
+      </w:r>
+      <w:r>
+        <w:rPr>
+          <w:szCs w:val="24"/>
+        </w:rPr>
+        <w:t xml:space="preserve"> Specific Microwire (ESW). This procedure allows for thresholding but does not correct for multiple comparisons on the level of a microwire.</w:t>
+      </w:r>
+      <w:r>
+        <w:rPr>
+          <w:szCs w:val="24"/>
+          <w:lang w:val="en-DE"/>
+        </w:rPr>
+        <w:t xml:space="preserve"> </w:t>
+      </w:r>
+      <w:r>
+        <w:rPr>
+          <w:szCs w:val="24"/>
+        </w:rPr>
+        <w:t xml:space="preserve">To determine whether there was a significant number of microwires that showed </w:t>
+      </w:r>
+      <w:r>
+        <w:rPr>
+          <w:szCs w:val="24"/>
+        </w:rPr>
+        <w:t>an</w:t>
+      </w:r>
+      <w:r>
+        <w:rPr>
+          <w:szCs w:val="24"/>
+        </w:rPr>
+        <w:t xml:space="preserve"> episode-specific power reinstatement, we randomly drew one of the previously calculated permutations for each microwire and determined whether it would be classified as a ESW under the same criteria as before. In each of the 1,000 permutations, we summed up the number of shuffled ESW which we then used to create a null distribution against which we compared the empirically determined number of ESW.</w:t>
+      </w:r>
+      <w:r>
+        <w:rPr>
+          <w:szCs w:val="24"/>
+          <w:lang w:val="en-DE"/>
+        </w:rPr>
+        <w:t xml:space="preserve"> </w:t>
+      </w:r>
+      <w:r>
+        <w:rPr>
+          <w:szCs w:val="24"/>
+        </w:rPr>
+        <w:t xml:space="preserve">To generate Figure XX, we repeated the time-frequency analysis in the range of 3 Hz and </w:t>
+      </w:r>
+      <w:r>
+        <w:rPr>
+          <w:szCs w:val="24"/>
+        </w:rPr>
+        <w:t>2</w:t>
+      </w:r>
+      <w:r>
+        <w:rPr>
+          <w:szCs w:val="24"/>
+        </w:rPr>
+        <w:t xml:space="preserve">00 Hz </w:t>
+      </w:r>
+      <w:r>
+        <w:rPr>
+          <w:szCs w:val="24"/>
+        </w:rPr>
+        <w:t xml:space="preserve">in 50 logarithmically spaced steps </w:t>
+      </w:r>
+      <w:r>
+        <w:rPr>
+          <w:szCs w:val="24"/>
+        </w:rPr>
+        <w:t>for all microwires that exhibited a HF</w:t>
+      </w:r>
+      <w:r>
+        <w:rPr>
+          <w:szCs w:val="24"/>
+        </w:rPr>
+        <w:t>P</w:t>
+      </w:r>
+      <w:r>
+        <w:rPr>
+          <w:szCs w:val="24"/>
+        </w:rPr>
+        <w:t xml:space="preserve"> reinstatement in at least one episode. For each ESW we calculated the mean </w:t>
+      </w:r>
+      <w:r>
+        <w:rPr>
+          <w:szCs w:val="24"/>
+        </w:rPr>
+        <w:t>HFP</w:t>
+      </w:r>
+      <w:r>
+        <w:rPr>
+          <w:szCs w:val="24"/>
+        </w:rPr>
+        <w:t xml:space="preserve"> during reinstated and non-reinstated episodes and then averaged the respective power spectra across all ESW. To determine the statistical significance of the results, we used a cluster-based permutation test (</w:t>
+      </w:r>
+      <w:proofErr w:type="spellStart"/>
+      <w:r>
+        <w:rPr>
+          <w:szCs w:val="24"/>
+        </w:rPr>
+        <w:t>Oostendorf</w:t>
+      </w:r>
+      <w:proofErr w:type="spellEnd"/>
+      <w:r>
+        <w:rPr>
+          <w:szCs w:val="24"/>
+        </w:rPr>
+        <w:t>/</w:t>
+      </w:r>
+      <w:proofErr w:type="spellStart"/>
+      <w:r>
+        <w:rPr>
+          <w:szCs w:val="24"/>
+        </w:rPr>
+        <w:t>feld</w:t>
+      </w:r>
+      <w:proofErr w:type="spellEnd"/>
+      <w:r>
+        <w:rPr>
+          <w:szCs w:val="24"/>
+        </w:rPr>
+        <w:t xml:space="preserve"> xx).</w:t>
       </w:r>
     </w:p>
     <w:p>
@@ -1196,83 +1398,25 @@
           <w:szCs w:val="24"/>
         </w:rPr>
       </w:pPr>
-      <w:r>
-        <w:rPr>
-          <w:szCs w:val="24"/>
-        </w:rPr>
-        <w:t xml:space="preserve">To calculate a threshold for this episode-specific firing reinstatement we permuted the order of the encoding and retrieval episodes and recomputed the reinstatement value. We repeated </w:t>
-      </w:r>
-      <w:r>
-        <w:rPr>
-          <w:color w:val="000000" w:themeColor="text1"/>
-          <w:szCs w:val="24"/>
-        </w:rPr>
-        <w:t>this step 1,000 times and took the 99th percentile as a threshold against which we compared the empirical reinstatement value. If the empirical reinstatement exceeded the threshold and its standardized power at encoding and retrieval was at least 1.645 (</w:t>
-      </w:r>
-      <w:r>
-        <w:rPr>
-          <w:rFonts w:ascii="Cambria Math" w:hAnsi="Cambria Math" w:cs="Cambria Math"/>
-          <w:color w:val="000000" w:themeColor="text1"/>
-          <w:szCs w:val="24"/>
-        </w:rPr>
-        <w:t>≙</w:t>
-      </w:r>
-      <w:r>
-        <w:rPr>
-          <w:color w:val="000000" w:themeColor="text1"/>
-          <w:szCs w:val="24"/>
-        </w:rPr>
-        <w:t xml:space="preserve"> </w:t>
-      </w:r>
-      <w:proofErr w:type="spellStart"/>
-      <w:r>
-        <w:rPr>
-          <w:color w:val="000000" w:themeColor="text1"/>
-          <w:szCs w:val="24"/>
-        </w:rPr>
-        <w:t>p</w:t>
-      </w:r>
-      <w:r>
-        <w:rPr>
-          <w:color w:val="000000" w:themeColor="text1"/>
-          <w:szCs w:val="24"/>
-          <w:vertAlign w:val="subscript"/>
-        </w:rPr>
-        <w:t>right</w:t>
-      </w:r>
-      <w:proofErr w:type="spellEnd"/>
-      <w:r>
-        <w:rPr>
-          <w:color w:val="000000" w:themeColor="text1"/>
-          <w:szCs w:val="24"/>
-          <w:vertAlign w:val="subscript"/>
-        </w:rPr>
-        <w:t>-tailed</w:t>
-      </w:r>
-      <w:r>
-        <w:rPr>
-          <w:color w:val="000000" w:themeColor="text1"/>
-          <w:szCs w:val="24"/>
-        </w:rPr>
-        <w:t xml:space="preserve"> &lt; 0.05), we </w:t>
-      </w:r>
-      <w:r>
-        <w:rPr>
-          <w:szCs w:val="24"/>
-        </w:rPr>
-        <w:t>considered this microwire an Episod</w:t>
-      </w:r>
-      <w:r>
-        <w:rPr>
-          <w:szCs w:val="24"/>
-        </w:rPr>
-        <w:t>e</w:t>
-      </w:r>
-      <w:r>
-        <w:rPr>
-          <w:szCs w:val="24"/>
-        </w:rPr>
-        <w:t xml:space="preserve"> Specific Microwire (ESW). This procedure allows for thresholding but does not correct for multiple comparisons on the level of a microwire.</w:t>
+    </w:p>
+    <w:p>
+      <w:pPr>
+        <w:pStyle w:val="SMSubheading"/>
+      </w:pPr>
+      <w:r>
+        <w:t xml:space="preserve">Identification of putative Concept </w:t>
+      </w:r>
+      <w:r>
+        <w:t xml:space="preserve">Specific </w:t>
+      </w:r>
+      <w:r>
+        <w:t>Microwires (C</w:t>
+      </w:r>
+      <w:r>
+        <w:t>SM</w:t>
+      </w:r>
+      <w:r>
+        <w:t>s)</w:t>
       </w:r>
     </w:p>
     <w:p>
@@ -1287,19 +1431,133 @@
         <w:rPr>
           <w:szCs w:val="24"/>
         </w:rPr>
-        <w:t xml:space="preserve">To determine whether there was a significant number of microwires that showed </w:t>
-      </w:r>
-      <w:r>
-        <w:rPr>
-          <w:szCs w:val="24"/>
-        </w:rPr>
-        <w:t>an</w:t>
-      </w:r>
-      <w:r>
-        <w:rPr>
-          <w:szCs w:val="24"/>
-        </w:rPr>
-        <w:t xml:space="preserve"> episode-specific power reinstatement, we randomly drew one of the previously calculated permutations for each microwire and determined whether it would be classified as a ESW under the same criteria as before. In each of the 1,000 permutations, we summed up the number of shuffled ESW which we then used to create a null distribution against which we compared the empirically determined number of ESW.</w:t>
+        <w:t xml:space="preserve">We have adapted the method created by </w:t>
+      </w:r>
+      <w:proofErr w:type="spellStart"/>
+      <w:r>
+        <w:rPr>
+          <w:szCs w:val="24"/>
+        </w:rPr>
+        <w:t>Mormann</w:t>
+      </w:r>
+      <w:proofErr w:type="spellEnd"/>
+      <w:r>
+        <w:rPr>
+          <w:szCs w:val="24"/>
+        </w:rPr>
+        <w:t xml:space="preserve"> et al. (2011; 2008 xx) for detecting Concept Neurons to identify microwires whose </w:t>
+      </w:r>
+      <w:r>
+        <w:rPr>
+          <w:szCs w:val="24"/>
+        </w:rPr>
+        <w:t>HFP</w:t>
+      </w:r>
+      <w:r>
+        <w:rPr>
+          <w:szCs w:val="24"/>
+        </w:rPr>
+        <w:t xml:space="preserve"> (xx) was reliably increased following the presentation of a specific image. For each microwire</w:t>
+      </w:r>
+      <w:r>
+        <w:rPr>
+          <w:szCs w:val="24"/>
+          <w:lang w:val="en-DE"/>
+        </w:rPr>
+        <w:t>,</w:t>
+      </w:r>
+      <w:r>
+        <w:rPr>
+          <w:szCs w:val="24"/>
+        </w:rPr>
+        <w:t xml:space="preserve"> we divided the local field potential of the 1000ms interval post-stimulus into 19 100ms overlapping bins, with the 500ms preceding stimulus onset as the baseline period. To prevent edge artefacts, we extended the testing and baseline intervals by 100ms on either side. We performed a time-frequency analysis using wavelets in the range of </w:t>
+      </w:r>
+      <w:r>
+        <w:rPr>
+          <w:szCs w:val="24"/>
+        </w:rPr>
+        <w:t>4</w:t>
+      </w:r>
+      <w:r>
+        <w:rPr>
+          <w:szCs w:val="24"/>
+        </w:rPr>
+        <w:t xml:space="preserve">0 Hz to </w:t>
+      </w:r>
+      <w:r>
+        <w:rPr>
+          <w:szCs w:val="24"/>
+        </w:rPr>
+        <w:t>20</w:t>
+      </w:r>
+      <w:r>
+        <w:rPr>
+          <w:szCs w:val="24"/>
+        </w:rPr>
+        <w:t>0 Hz (</w:t>
+      </w:r>
+      <w:proofErr w:type="spellStart"/>
+      <w:r>
+        <w:rPr>
+          <w:szCs w:val="24"/>
+        </w:rPr>
+        <w:t>stepsize</w:t>
+      </w:r>
+      <w:proofErr w:type="spellEnd"/>
+      <w:r>
+        <w:rPr>
+          <w:szCs w:val="24"/>
+        </w:rPr>
+        <w:t xml:space="preserve">: 5 Hz) and a width of 7 cycles, allowing us to estimate the time-resolved power. We then averaged the power over all frequencies and within each time bin. If more than one of any of the six repetitions of an image contained over 50% artefacts that time bin was discarded for all repetitions. We then compared the mean HFA power in the remaining 19 bins across all six presentations of an image with the mean HFA power of all baseline periods in the session using a Mann-Whitney U test. We corrected for multiple comparisons using the </w:t>
+      </w:r>
+      <w:proofErr w:type="spellStart"/>
+      <w:r>
+        <w:rPr>
+          <w:szCs w:val="24"/>
+        </w:rPr>
+        <w:t>Simes</w:t>
+      </w:r>
+      <w:proofErr w:type="spellEnd"/>
+      <w:r>
+        <w:rPr>
+          <w:szCs w:val="24"/>
+        </w:rPr>
+        <w:t>’ procedure (</w:t>
+      </w:r>
+      <w:proofErr w:type="spellStart"/>
+      <w:r>
+        <w:rPr>
+          <w:szCs w:val="24"/>
+        </w:rPr>
+        <w:t>Rødland</w:t>
+      </w:r>
+      <w:proofErr w:type="spellEnd"/>
+      <w:r>
+        <w:rPr>
+          <w:szCs w:val="24"/>
+        </w:rPr>
+        <w:t>, 2006xx).</w:t>
+      </w:r>
+      <w:r>
+        <w:rPr>
+          <w:szCs w:val="24"/>
+          <w:lang w:val="en-DE"/>
+        </w:rPr>
+        <w:t xml:space="preserve"> </w:t>
+      </w:r>
+      <w:commentRangeStart w:id="3"/>
+      <w:r>
+        <w:rPr>
+          <w:szCs w:val="24"/>
+        </w:rPr>
+        <w:t>To test whether our dataset has a significant number of CSMs for each microwire we shuffled the trial order and recomputed the CSM detection pipeline. We repeated this step 1,000 times to generate a distribution of how many CSM to expect under the null hypothesis.</w:t>
+      </w:r>
+      <w:commentRangeEnd w:id="3"/>
+      <w:r>
+        <w:rPr>
+          <w:rStyle w:val="CommentReference"/>
+        </w:rPr>
+        <w:commentReference w:id="3"/>
       </w:r>
     </w:p>
     <w:p>
@@ -1310,362 +1568,178 @@
           <w:szCs w:val="24"/>
         </w:rPr>
       </w:pPr>
-      <w:r>
-        <w:rPr>
-          <w:szCs w:val="24"/>
-        </w:rPr>
-        <w:t xml:space="preserve">To generate Figure XX, we repeated the time-frequency analysis in the range of 3 Hz and </w:t>
-      </w:r>
-      <w:r>
-        <w:rPr>
-          <w:szCs w:val="24"/>
-        </w:rPr>
-        <w:t>2</w:t>
-      </w:r>
-      <w:r>
-        <w:rPr>
-          <w:szCs w:val="24"/>
-        </w:rPr>
-        <w:t xml:space="preserve">00 Hz </w:t>
-      </w:r>
-      <w:r>
-        <w:rPr>
-          <w:szCs w:val="24"/>
-        </w:rPr>
-        <w:t xml:space="preserve">in 50 logarithmically spaced steps </w:t>
-      </w:r>
-      <w:r>
-        <w:rPr>
-          <w:szCs w:val="24"/>
-        </w:rPr>
-        <w:t>for all microwires that exhibited a HF</w:t>
-      </w:r>
-      <w:r>
-        <w:rPr>
-          <w:szCs w:val="24"/>
-        </w:rPr>
-        <w:t>P</w:t>
-      </w:r>
-      <w:r>
-        <w:rPr>
-          <w:szCs w:val="24"/>
-        </w:rPr>
-        <w:t xml:space="preserve"> reinstatement in at least one episode. For each ESW we calculated the mean </w:t>
-      </w:r>
-      <w:r>
-        <w:rPr>
-          <w:szCs w:val="24"/>
-        </w:rPr>
-        <w:t>HFP</w:t>
-      </w:r>
-      <w:r>
-        <w:rPr>
-          <w:szCs w:val="24"/>
-        </w:rPr>
-        <w:t xml:space="preserve"> during reinstated and non-reinstated episodes and then averaged the respective power spectra </w:t>
-      </w:r>
-      <w:r>
-        <w:rPr>
-          <w:szCs w:val="24"/>
+    </w:p>
+    <w:p>
+      <w:pPr>
+        <w:pStyle w:val="SMSubheading"/>
+        <w:rPr>
+          <w:lang w:val="en-DE"/>
+        </w:rPr>
+      </w:pPr>
+      <w:r>
+        <w:rPr>
+          <w:lang w:val="en-DE"/>
+        </w:rPr>
+        <w:t>Correlation</w:t>
+      </w:r>
+      <w:r>
+        <w:rPr>
+          <w:lang w:val="en-DE"/>
+        </w:rPr>
+        <w:t xml:space="preserve"> between HFP and spiking activity</w:t>
+      </w:r>
+    </w:p>
+    <w:p>
+      <w:pPr>
+        <w:pStyle w:val="SMText"/>
+        <w:rPr>
+          <w:szCs w:val="24"/>
+          <w:lang w:val="en-DE"/>
+        </w:rPr>
+      </w:pPr>
+      <w:r>
+        <w:rPr>
+          <w:szCs w:val="24"/>
+        </w:rPr>
+        <w:t xml:space="preserve">After pre-processing the LFP </w:t>
+      </w:r>
+      <w:r>
+        <w:rPr>
+          <w:szCs w:val="24"/>
+          <w:lang w:val="en-DE"/>
+        </w:rPr>
+        <w:t xml:space="preserve">of the microwire on which a neuron was recorded </w:t>
+      </w:r>
+      <w:r>
+        <w:rPr>
+          <w:szCs w:val="24"/>
+        </w:rPr>
+        <w:t xml:space="preserve">(see #LFP pre-processing) we segmented the data into separate later remembered episodes. During memory encoding the </w:t>
+      </w:r>
+      <w:r>
+        <w:rPr>
+          <w:szCs w:val="24"/>
+        </w:rPr>
+        <w:t xml:space="preserve">time of interest started at the onset of the associate image(s) and ended when the patient gave their response. In contrast, </w:t>
+      </w:r>
+      <w:r>
+        <w:rPr>
+          <w:szCs w:val="24"/>
+          <w:lang w:val="en-DE"/>
+        </w:rPr>
+        <w:t>during memory retrieval, the time of interest</w:t>
+      </w:r>
+      <w:r>
+        <w:rPr>
+          <w:szCs w:val="24"/>
+        </w:rPr>
+        <w:t xml:space="preserve"> started at the cue onset and ended when the patient gave their response. We added 100ms on each side to account for edge artefacts. Then, we performed a wavelet analysis between 40 Hz and 200 Hz in steps of 5 Hz and a width of 7 </w:t>
+      </w:r>
+      <w:proofErr w:type="gramStart"/>
+      <w:r>
+        <w:rPr>
+          <w:szCs w:val="24"/>
+        </w:rPr>
+        <w:t>cycles, and</w:t>
+      </w:r>
+      <w:proofErr w:type="gramEnd"/>
+      <w:r>
+        <w:rPr>
+          <w:szCs w:val="24"/>
+        </w:rPr>
+        <w:t xml:space="preserve"> averaged the power across frequencies. We then normalized the HFP across time, using a z-transformation, and concatenated this standardized power values across all episode</w:t>
+      </w:r>
+      <w:r>
+        <w:rPr>
+          <w:szCs w:val="24"/>
+          <w:lang w:val="en-DE"/>
+        </w:rPr>
+        <w:t>s</w:t>
+      </w:r>
+      <w:r>
+        <w:rPr>
+          <w:szCs w:val="24"/>
+        </w:rPr>
+        <w:t xml:space="preserve">. </w:t>
+      </w:r>
+      <w:r>
+        <w:rPr>
+          <w:szCs w:val="24"/>
+        </w:rPr>
+        <w:t>To compute the instantaneous firing rate of the corresponding neuron, we convolved the firing times with a Gaussian kernel (kernel parameters: mu = 0, standard deviation = 50ms, length = 300ms, normalized peak to 1). We then z-scored this instantaneous firing rate and concatenated all episodes. Subsequently, we performed a linear correlation between the concatenated standardized HFP and the concatenated standardized instantaneous firing activity, separately for encoding and retrieval.</w:t>
+      </w:r>
+      <w:r>
+        <w:rPr>
+          <w:szCs w:val="24"/>
+          <w:lang w:val="en-DE"/>
+        </w:rPr>
+        <w:t xml:space="preserve"> </w:t>
+      </w:r>
+      <w:r>
+        <w:rPr>
+          <w:szCs w:val="24"/>
+        </w:rPr>
+        <w:t xml:space="preserve">To assess the statistical significance of </w:t>
+      </w:r>
+      <w:r>
+        <w:rPr>
+          <w:szCs w:val="24"/>
+          <w:lang w:val="en-DE"/>
+        </w:rPr>
+        <w:t xml:space="preserve">the </w:t>
+      </w:r>
+      <w:r>
+        <w:rPr>
+          <w:szCs w:val="24"/>
+          <w:lang w:val="en-DE"/>
         </w:rPr>
         <w:lastRenderedPageBreak/>
-        <w:t>across all ESW. To determine the statistical significance of the results, we used a cluster-based permutation test (</w:t>
-      </w:r>
-      <w:proofErr w:type="spellStart"/>
-      <w:r>
-        <w:rPr>
-          <w:szCs w:val="24"/>
-        </w:rPr>
-        <w:t>Oostendorf</w:t>
-      </w:r>
-      <w:proofErr w:type="spellEnd"/>
-      <w:r>
-        <w:rPr>
-          <w:szCs w:val="24"/>
-        </w:rPr>
-        <w:t>/</w:t>
-      </w:r>
-      <w:proofErr w:type="spellStart"/>
-      <w:r>
-        <w:rPr>
-          <w:szCs w:val="24"/>
-        </w:rPr>
-        <w:t>feld</w:t>
-      </w:r>
-      <w:proofErr w:type="spellEnd"/>
-      <w:r>
-        <w:rPr>
-          <w:szCs w:val="24"/>
-        </w:rPr>
-        <w:t xml:space="preserve"> xx).</w:t>
-      </w:r>
-    </w:p>
-    <w:p>
-      <w:pPr>
-        <w:pStyle w:val="SMText"/>
-        <w:ind w:firstLine="0"/>
-        <w:rPr>
-          <w:szCs w:val="24"/>
-        </w:rPr>
-      </w:pPr>
-    </w:p>
-    <w:p>
-      <w:pPr>
-        <w:pStyle w:val="SMSubheading"/>
-      </w:pPr>
-      <w:r>
-        <w:t xml:space="preserve">Identification of putative Concept </w:t>
-      </w:r>
-      <w:r>
-        <w:t xml:space="preserve">Specific </w:t>
-      </w:r>
-      <w:r>
-        <w:t>Microwires (C</w:t>
-      </w:r>
-      <w:r>
-        <w:t>SM</w:t>
-      </w:r>
-      <w:r>
-        <w:t>s)</w:t>
-      </w:r>
-    </w:p>
-    <w:p>
-      <w:pPr>
-        <w:pStyle w:val="SMText"/>
-        <w:ind w:firstLine="0"/>
-        <w:rPr>
-          <w:szCs w:val="24"/>
-        </w:rPr>
-      </w:pPr>
-      <w:r>
-        <w:rPr>
-          <w:szCs w:val="24"/>
-        </w:rPr>
-        <w:t xml:space="preserve">We have adapted the method created by </w:t>
-      </w:r>
-      <w:proofErr w:type="spellStart"/>
-      <w:r>
-        <w:rPr>
-          <w:szCs w:val="24"/>
-        </w:rPr>
-        <w:t>Mormann</w:t>
-      </w:r>
-      <w:proofErr w:type="spellEnd"/>
-      <w:r>
-        <w:rPr>
-          <w:szCs w:val="24"/>
-        </w:rPr>
-        <w:t xml:space="preserve"> et al. (2011; 2008 xx) for detecting Concept Neurons to identify microwires whose </w:t>
-      </w:r>
-      <w:r>
-        <w:rPr>
-          <w:szCs w:val="24"/>
-        </w:rPr>
-        <w:t>HFP</w:t>
-      </w:r>
-      <w:r>
-        <w:rPr>
-          <w:szCs w:val="24"/>
-        </w:rPr>
-        <w:t xml:space="preserve"> (xx) was reliably increased following the presentation of a specific image. For each microwire we divided the local field potential of the 1000ms interval post-stimulus into 19 100ms overlapping bins, with the 500ms preceding stimulus onset as the baseline period. To prevent edge artefacts, we extended the testing and baseline intervals by 100ms on either side. </w:t>
-      </w:r>
-    </w:p>
-    <w:p>
-      <w:pPr>
-        <w:pStyle w:val="SMText"/>
-        <w:ind w:firstLine="0"/>
-        <w:rPr>
-          <w:szCs w:val="24"/>
-        </w:rPr>
-      </w:pPr>
-      <w:r>
-        <w:rPr>
-          <w:szCs w:val="24"/>
-        </w:rPr>
-        <w:t xml:space="preserve">We performed a time-frequency analysis using wavelets in the range of </w:t>
-      </w:r>
-      <w:r>
-        <w:rPr>
-          <w:szCs w:val="24"/>
-        </w:rPr>
-        <w:t>4</w:t>
-      </w:r>
-      <w:r>
-        <w:rPr>
-          <w:szCs w:val="24"/>
-        </w:rPr>
-        <w:t xml:space="preserve">0 Hz to </w:t>
-      </w:r>
-      <w:r>
-        <w:rPr>
-          <w:szCs w:val="24"/>
-        </w:rPr>
-        <w:t>20</w:t>
-      </w:r>
-      <w:r>
-        <w:rPr>
-          <w:szCs w:val="24"/>
-        </w:rPr>
-        <w:t>0 Hz (</w:t>
-      </w:r>
-      <w:proofErr w:type="spellStart"/>
-      <w:r>
-        <w:rPr>
-          <w:szCs w:val="24"/>
-        </w:rPr>
-        <w:t>stepsize</w:t>
-      </w:r>
-      <w:proofErr w:type="spellEnd"/>
-      <w:r>
-        <w:rPr>
-          <w:szCs w:val="24"/>
-        </w:rPr>
-        <w:t xml:space="preserve">: 5 Hz) and a width of 7 cycles, allowing us to estimate the time-resolved power. We then averaged the power over all frequencies and within each time bin. If more than one of any of the six repetitions of an image contained over 50% artefacts that time bin was discarded for all repetitions. We then compared the mean HFA power in the remaining 19 bins across all six presentations of an image with the mean HFA power of all baseline periods in the session using a Mann-Whitney U test. We corrected for multiple comparisons using the </w:t>
-      </w:r>
-      <w:proofErr w:type="spellStart"/>
-      <w:r>
-        <w:rPr>
-          <w:szCs w:val="24"/>
-        </w:rPr>
-        <w:t>Simes</w:t>
-      </w:r>
-      <w:proofErr w:type="spellEnd"/>
-      <w:r>
-        <w:rPr>
-          <w:szCs w:val="24"/>
-        </w:rPr>
-        <w:t>’ procedure (</w:t>
-      </w:r>
-      <w:proofErr w:type="spellStart"/>
-      <w:r>
-        <w:rPr>
-          <w:szCs w:val="24"/>
-        </w:rPr>
-        <w:t>Rødland</w:t>
-      </w:r>
-      <w:proofErr w:type="spellEnd"/>
-      <w:r>
-        <w:rPr>
-          <w:szCs w:val="24"/>
-        </w:rPr>
-        <w:t>, 2006xx).</w:t>
-      </w:r>
-      <w:r>
-        <w:rPr>
-          <w:szCs w:val="24"/>
-        </w:rPr>
-        <w:br/>
-      </w:r>
-      <w:commentRangeStart w:id="3"/>
-      <w:r>
-        <w:rPr>
-          <w:szCs w:val="24"/>
-        </w:rPr>
-        <w:t>To test whether our dataset has a significant number of CSMs for each microwire we shuffled the trial order and recomputed the CSM detection pipeline. We repeated this step 1,000 times to generate a distribution of how many CSM to expect under the null hypothesis.</w:t>
-      </w:r>
-      <w:commentRangeEnd w:id="3"/>
-      <w:r>
-        <w:rPr>
-          <w:rStyle w:val="CommentReference"/>
-        </w:rPr>
-        <w:commentReference w:id="3"/>
-      </w:r>
-    </w:p>
-    <w:p>
-      <w:pPr>
-        <w:pStyle w:val="SMText"/>
-        <w:ind w:firstLine="0"/>
-        <w:rPr>
-          <w:szCs w:val="24"/>
-        </w:rPr>
-      </w:pPr>
-    </w:p>
-    <w:p>
-      <w:pPr>
-        <w:pStyle w:val="SMSubheading"/>
-        <w:rPr>
-          <w:lang w:val="en-DE"/>
-        </w:rPr>
-      </w:pPr>
-      <w:r>
-        <w:rPr>
-          <w:lang w:val="en-DE"/>
-        </w:rPr>
-        <w:t>Correlation</w:t>
-      </w:r>
-      <w:r>
-        <w:rPr>
-          <w:lang w:val="en-DE"/>
-        </w:rPr>
-        <w:t xml:space="preserve"> between HFP and spiking activity</w:t>
-      </w:r>
-    </w:p>
-    <w:p>
-      <w:pPr>
-        <w:pStyle w:val="SMText"/>
-        <w:rPr>
-          <w:szCs w:val="24"/>
-          <w:lang w:val="en-DE"/>
-        </w:rPr>
-      </w:pPr>
-      <w:r>
-        <w:rPr>
-          <w:szCs w:val="24"/>
-        </w:rPr>
-        <w:t xml:space="preserve">We selected the microwire on which a neuron was recorded. After pre-processing the LFP (see #LFP pre-processing) we segmented the data into separate later remembered episodes. During memory encoding the time of interest started at the onset of the associate image(s) and ended when the patient gave their response. In contrast, it started at the cue onset and ended when the patient gave their response during memory retrieval. We added 100ms on each side to account for edge artefacts. Then, we performed a wavelet analysis between 40 Hz and 200 Hz in steps of 5 Hz and a width of 7 </w:t>
-      </w:r>
-      <w:proofErr w:type="gramStart"/>
-      <w:r>
-        <w:rPr>
-          <w:szCs w:val="24"/>
-        </w:rPr>
-        <w:t>cycles, and</w:t>
-      </w:r>
-      <w:proofErr w:type="gramEnd"/>
-      <w:r>
-        <w:rPr>
-          <w:szCs w:val="24"/>
-        </w:rPr>
-        <w:t xml:space="preserve"> averaged the power across frequencies. We then normalized the HFP across time, using a z-transformation, and concatenated this standardized power values across all episode</w:t>
-      </w:r>
-      <w:r>
-        <w:rPr>
-          <w:szCs w:val="24"/>
-          <w:lang w:val="en-DE"/>
-        </w:rPr>
-        <w:t>s</w:t>
-      </w:r>
-      <w:r>
-        <w:rPr>
-          <w:szCs w:val="24"/>
-        </w:rPr>
-        <w:t xml:space="preserve">. </w:t>
-      </w:r>
-      <w:r>
-        <w:rPr>
-          <w:szCs w:val="24"/>
-        </w:rPr>
-        <w:t xml:space="preserve">To compute the instantaneous firing rate of the corresponding neuron, we convolved the firing times with a Gaussian kernel (kernel parameters: mu = 0, standard deviation = 50ms, length = 300ms, normalized peak to 1). We then z-scored this instantaneous firing rate and </w:t>
-      </w:r>
-      <w:r>
-        <w:rPr>
-          <w:szCs w:val="24"/>
-        </w:rPr>
-        <w:lastRenderedPageBreak/>
-        <w:t>concatenated all episodes. Subsequently, we performed a linear correlation between the concatenated standardized HFP and the concatenated standardized instantaneous firing activity, separately for encoding and retrieval.</w:t>
-      </w:r>
-      <w:r>
-        <w:rPr>
-          <w:szCs w:val="24"/>
-          <w:lang w:val="en-DE"/>
-        </w:rPr>
-        <w:t xml:space="preserve"> </w:t>
-      </w:r>
-      <w:r>
-        <w:rPr>
-          <w:szCs w:val="24"/>
-        </w:rPr>
-        <w:t>To assess the statistical significance of this correlation we shuffled the data circularly and recomputed the correlation with this shuffled data. We repeated this step N = 10,000 times and compared our empirical correlation values with the resulting null distribution of shuffled correlation values.</w:t>
+        <w:t xml:space="preserve">correlation </w:t>
+      </w:r>
+      <w:r>
+        <w:rPr>
+          <w:szCs w:val="24"/>
+        </w:rPr>
+        <w:t xml:space="preserve">we shuffled the data circularly and recomputed the correlation with this shuffled data. We repeated this step N = 10,000 times and compared </w:t>
+      </w:r>
+      <w:r>
+        <w:rPr>
+          <w:szCs w:val="24"/>
+          <w:lang w:val="en-DE"/>
+        </w:rPr>
+        <w:t xml:space="preserve">the </w:t>
+      </w:r>
+      <w:r>
+        <w:rPr>
+          <w:szCs w:val="24"/>
+        </w:rPr>
+        <w:t xml:space="preserve">empirical correlation </w:t>
+      </w:r>
+      <w:r>
+        <w:rPr>
+          <w:szCs w:val="24"/>
+          <w:lang w:val="en-DE"/>
+        </w:rPr>
+        <w:t xml:space="preserve">coefficient </w:t>
+      </w:r>
+      <w:r>
+        <w:rPr>
+          <w:szCs w:val="24"/>
+        </w:rPr>
+        <w:t>with the resulting null distribution of shuffled correlation</w:t>
+      </w:r>
+      <w:r>
+        <w:rPr>
+          <w:szCs w:val="24"/>
+          <w:lang w:val="en-DE"/>
+        </w:rPr>
+        <w:t xml:space="preserve"> coefficients</w:t>
+      </w:r>
+      <w:r>
+        <w:rPr>
+          <w:szCs w:val="24"/>
+        </w:rPr>
+        <w:t>.</w:t>
       </w:r>
       <w:r>
         <w:rPr>
@@ -1726,11 +1800,115 @@
       </w:r>
       <w:proofErr w:type="gramEnd"/>
       <w:r>
-        <w:t xml:space="preserve">; average age = 36.13 years, from 26-53 years) and in experiment 2 we recorded from </w:t>
+        <w:t>; average age = 36.13 years, from 26-53 years) and in experiment 2 we recorded from 3</w:t>
+      </w:r>
+      <w:r>
+        <w:rPr>
+          <w:lang w:val="en-DE"/>
+        </w:rPr>
+        <w:t xml:space="preserve">44 </w:t>
+      </w:r>
+      <w:r>
+        <w:t>microwires</w:t>
+      </w:r>
+      <w:r>
+        <w:rPr>
+          <w:lang w:val="en-DE"/>
+        </w:rPr>
+        <w:t xml:space="preserve"> and 216 neurons</w:t>
+      </w:r>
+      <w:r>
+        <w:t xml:space="preserve"> in the hippocampus (14 participants, 7 female; average age = 33.86 years, from 19-58 years).</w:t>
+      </w:r>
+      <w:r>
+        <w:rPr>
+          <w:lang w:val="en-DE"/>
+        </w:rPr>
+        <w:t xml:space="preserve"> </w:t>
+      </w:r>
+      <w:r>
+        <w:t xml:space="preserve">During the encoding phase of experiment 1 patients were instructed to mentally form a vivid story containing an animal cue and two associated images (two faces, two places, or one of each). Experiment 2 only had one associate image and either cue or associate could be a face, a </w:t>
+      </w:r>
+      <w:proofErr w:type="gramStart"/>
+      <w:r>
+        <w:t>place</w:t>
+      </w:r>
+      <w:proofErr w:type="gramEnd"/>
+      <w:r>
+        <w:t xml:space="preserve"> or an animal.</w:t>
+      </w:r>
+      <w:r>
+        <w:rPr>
+          <w:lang w:val="en-DE"/>
+        </w:rPr>
+        <w:t xml:space="preserve"> </w:t>
+      </w:r>
+      <w:r>
+        <w:t xml:space="preserve">After the encoding phase a short distractor task commenced during which patients had to determine whether a series of 15 numbers were odd or even. During the retrieval phase, the cue image was </w:t>
+      </w:r>
+      <w:proofErr w:type="gramStart"/>
+      <w:r>
+        <w:t>presented</w:t>
+      </w:r>
+      <w:proofErr w:type="gramEnd"/>
+      <w:r>
+        <w:t xml:space="preserve"> and the patient asked to retrieve the associated image(s). Each episode was learned and retrieved </w:t>
+      </w:r>
+      <w:proofErr w:type="gramStart"/>
+      <w:r>
+        <w:t>once</w:t>
+      </w:r>
+      <w:proofErr w:type="gramEnd"/>
+      <w:r>
+        <w:t xml:space="preserve"> and the experiment was completed at the participants' own speed.</w:t>
+      </w:r>
+    </w:p>
+    <w:p/>
+    <w:p>
+      <w:pPr>
+        <w:pStyle w:val="SMSubheading"/>
+      </w:pPr>
+      <w:r>
+        <w:t>Reinstatement of high frequency power</w:t>
+      </w:r>
+    </w:p>
+    <w:p>
+      <w:proofErr w:type="gramStart"/>
+      <w:r>
+        <w:t>In order to</w:t>
+      </w:r>
+      <w:proofErr w:type="gramEnd"/>
+      <w:r>
+        <w:t xml:space="preserve"> investigate high frequency power reinstatement, </w:t>
+      </w:r>
+      <w:r>
+        <w:t xml:space="preserve">we calculated the average power within a range of 40 </w:t>
+      </w:r>
+      <w:r>
+        <w:t>H</w:t>
+      </w:r>
+      <w:r>
+        <w:t>z to 200 Hz in steps of 5 Hz</w:t>
+      </w:r>
+      <w:r>
+        <w:t xml:space="preserve"> f</w:t>
+      </w:r>
+      <w:r>
+        <w:t>or every microwire. During encoding we considered neural activity from the time point the associated image was presented until the patient gave their response. During retrieval the time of interest stretched from the cue onset to the response. We z-scored the power values independently for encoding and retrieval and subsequently excluded episodes that were later forgotten. We defined the element-wise product of the standardized encoding and retrieval power values as a measure of episode-specific reinstatement.</w:t>
+      </w:r>
+      <w:r>
+        <w:rPr>
+          <w:lang w:val="en-DE"/>
+        </w:rPr>
+        <w:t xml:space="preserve"> </w:t>
+      </w:r>
+      <w:r>
+        <w:t>Using a trial-shuffle procedure we re-computed these reinstatement values 1,000 times. If any empirical reinstatement value exceeded the 99th percentile of these permuted values and if the standardized power at encoding and retrieval during that episode exceeded a value of at least 1.645 we considered this microwire an Episode Specific Microwire (</w:t>
       </w:r>
       <w:commentRangeStart w:id="4"/>
-      <w:r>
-        <w:t>339</w:t>
+      <w:commentRangeStart w:id="5"/>
+      <w:r>
+        <w:t>ESW</w:t>
       </w:r>
       <w:commentRangeEnd w:id="4"/>
       <w:r>
@@ -1739,17 +1917,15 @@
         </w:rPr>
         <w:commentReference w:id="4"/>
       </w:r>
-      <w:r>
-        <w:t xml:space="preserve"> microwires</w:t>
-      </w:r>
-      <w:r>
-        <w:rPr>
-          <w:lang w:val="en-DE"/>
-        </w:rPr>
-        <w:t xml:space="preserve"> and 216 neurons</w:t>
-      </w:r>
-      <w:r>
-        <w:t xml:space="preserve"> in the hippocampus (14 participants, 7 female; average age = 33.86 years, from 19-58 years).</w:t>
+      <w:commentRangeEnd w:id="5"/>
+      <w:r>
+        <w:rPr>
+          <w:rStyle w:val="CommentReference"/>
+        </w:rPr>
+        <w:commentReference w:id="5"/>
+      </w:r>
+      <w:r>
+        <w:t>).</w:t>
       </w:r>
       <w:r>
         <w:rPr>
@@ -1758,137 +1934,34 @@
         <w:t xml:space="preserve"> </w:t>
       </w:r>
       <w:r>
-        <w:t xml:space="preserve">During the encoding phase of experiment 1 patients were instructed to mentally form a vivid story containing an animal cue and two associated images (two faces, two places, or one of each). Experiment 2 only had one associate image and either cue or associate could be a face, a </w:t>
-      </w:r>
-      <w:proofErr w:type="gramStart"/>
-      <w:r>
-        <w:t>place</w:t>
-      </w:r>
-      <w:proofErr w:type="gramEnd"/>
-      <w:r>
-        <w:t xml:space="preserve"> or an animal.</w:t>
-      </w:r>
-      <w:r>
-        <w:rPr>
-          <w:lang w:val="en-DE"/>
-        </w:rPr>
+        <w:t>T</w:t>
+      </w:r>
+      <w:r>
+        <w:t xml:space="preserve">o estimate how many ESW we can expect by chance we then randomly drew one of the previously calculated permutations </w:t>
+      </w:r>
+      <w:r>
+        <w:t>for each</w:t>
+      </w:r>
+      <w:r>
+        <w:t xml:space="preserve"> microwire and applied the same thresholding technique to these shuffled reinstatement values. This allowed us to create a distribution of ESW under the null hypothesis against which we could </w:t>
+      </w:r>
+      <w:r>
+        <w:t>compare the</w:t>
+      </w:r>
+      <w:r>
+        <w:t xml:space="preserve"> number of </w:t>
+      </w:r>
+      <w:r>
+        <w:t xml:space="preserve">empirically identified </w:t>
+      </w:r>
+      <w:r>
+        <w:t>ESW.</w:t>
+      </w:r>
+      <w:r>
         <w:t xml:space="preserve"> </w:t>
       </w:r>
       <w:r>
-        <w:t xml:space="preserve">After the encoding phase a short distractor task commenced during which patients had to determine whether a series of 15 numbers were odd or even. During the retrieval phase, the cue image was </w:t>
-      </w:r>
-      <w:proofErr w:type="gramStart"/>
-      <w:r>
-        <w:t>presented</w:t>
-      </w:r>
-      <w:proofErr w:type="gramEnd"/>
-      <w:r>
-        <w:t xml:space="preserve"> and the patient asked to retrieve the associated image(s). Each episode was learned and retrieved </w:t>
-      </w:r>
-      <w:proofErr w:type="gramStart"/>
-      <w:r>
-        <w:t>once</w:t>
-      </w:r>
-      <w:proofErr w:type="gramEnd"/>
-      <w:r>
-        <w:t xml:space="preserve"> and the experiment was completed at the participants' own speed.</w:t>
-      </w:r>
-    </w:p>
-    <w:p/>
-    <w:p>
-      <w:pPr>
-        <w:pStyle w:val="SMSubheading"/>
-      </w:pPr>
-      <w:r>
-        <w:t>Reinstatement of high frequency power</w:t>
-      </w:r>
-    </w:p>
-    <w:p>
-      <w:proofErr w:type="gramStart"/>
-      <w:r>
-        <w:t>In order to</w:t>
-      </w:r>
-      <w:proofErr w:type="gramEnd"/>
-      <w:r>
-        <w:t xml:space="preserve"> investigate high frequency power reinstatement, </w:t>
-      </w:r>
-      <w:r>
-        <w:t xml:space="preserve">we calculated the average power within a range of 40 </w:t>
-      </w:r>
-      <w:r>
-        <w:t>H</w:t>
-      </w:r>
-      <w:r>
-        <w:t>z to 200 Hz in steps of 5 Hz</w:t>
-      </w:r>
-      <w:r>
-        <w:t xml:space="preserve"> f</w:t>
-      </w:r>
-      <w:r>
-        <w:t>or every microwire. During encoding we considered neural activity from the time point the associated image was presented until the patient gave their response. During retrieval the time of interest stretched from the cue onset to the response. We z-scored the power values independently for encoding and retrieval and subsequently excluded episodes that were later forgotten. We defined the element-wise product of the standardized encoding and retrieval power values as a measure of episode-specific reinstatement.</w:t>
-      </w:r>
-    </w:p>
-    <w:p>
-      <w:r>
-        <w:t>Using a trial-shuffle procedure we re-computed these reinstatement values 1,000 times. If any empirical reinstatement value exceeded the 99th percentile of these permuted values and if the standardized power at encoding and retrieval during that episode exceeded a value of at least 1.645 we considered this microwire an Episode Specific Microwire (</w:t>
-      </w:r>
-      <w:commentRangeStart w:id="5"/>
-      <w:commentRangeStart w:id="6"/>
-      <w:r>
-        <w:t>ESW</w:t>
-      </w:r>
-      <w:commentRangeEnd w:id="5"/>
-      <w:r>
-        <w:rPr>
-          <w:rStyle w:val="CommentReference"/>
-        </w:rPr>
-        <w:commentReference w:id="5"/>
-      </w:r>
-      <w:commentRangeEnd w:id="6"/>
-      <w:r>
-        <w:rPr>
-          <w:rStyle w:val="CommentReference"/>
-        </w:rPr>
-        <w:commentReference w:id="6"/>
-      </w:r>
-      <w:r>
-        <w:t>).</w:t>
-      </w:r>
-    </w:p>
-    <w:p>
-      <w:r>
-        <w:t>T</w:t>
-      </w:r>
-      <w:r>
-        <w:t xml:space="preserve">o estimate how many ESW we can expect by chance we then randomly drew one of the previously calculated permutations </w:t>
-      </w:r>
-      <w:r>
-        <w:t>for each</w:t>
-      </w:r>
-      <w:r>
-        <w:t xml:space="preserve"> microwire and applied the same thresholding technique to these shuffled reinstatement values. This allowed us to create a distribution of ESW under the null hypothesis against which we could </w:t>
-      </w:r>
-      <w:r>
-        <w:t>compare the</w:t>
-      </w:r>
-      <w:r>
-        <w:t xml:space="preserve"> number of </w:t>
-      </w:r>
-      <w:r>
-        <w:t xml:space="preserve">empirically identified </w:t>
-      </w:r>
-      <w:r>
-        <w:t>ESW.</w:t>
-      </w:r>
-      <w:r>
-        <w:t xml:space="preserve"> </w:t>
-      </w:r>
-      <w:r>
-        <w:t xml:space="preserve">Using this approach, we found a significant number of ESW in </w:t>
-      </w:r>
-      <w:r>
-        <w:lastRenderedPageBreak/>
-        <w:t>experiment 1 (</w:t>
+        <w:t>Using this approach, we found a significant number of ESW in experiment 1 (</w:t>
       </w:r>
       <w:r>
         <w:rPr>
@@ -1898,7 +1971,16 @@
         <w:t>n</w:t>
       </w:r>
       <w:r>
-        <w:t xml:space="preserve"> = 144 out of 1010 microwire, </w:t>
+        <w:t xml:space="preserve"> = 144 out of 1010 microwire</w:t>
+      </w:r>
+      <w:r>
+        <w:rPr>
+          <w:lang w:val="en-DE"/>
+        </w:rPr>
+        <w:t>s</w:t>
+      </w:r>
+      <w:r>
+        <w:t xml:space="preserve">, </w:t>
       </w:r>
       <w:r>
         <w:rPr>
@@ -1929,7 +2011,15 @@
         <w:t xml:space="preserve"> </w:t>
       </w:r>
       <w:r>
-        <w:t>However, there was no significant number of ESW when limiting the analyses to later forgotten episodes (</w:t>
+        <w:t xml:space="preserve">However, </w:t>
+      </w:r>
+      <w:r>
+        <w:lastRenderedPageBreak/>
+        <w:t xml:space="preserve">there was no significant number of ESW </w:t>
+      </w:r>
+      <w:commentRangeStart w:id="6"/>
+      <w:r>
+        <w:t>when limiting the analyses to later forgotten episodes (</w:t>
       </w:r>
       <w:r>
         <w:rPr>
@@ -1941,6 +2031,13 @@
       <w:r>
         <w:t xml:space="preserve"> = 0.305; permutation test). </w:t>
       </w:r>
+      <w:commentRangeEnd w:id="6"/>
+      <w:r>
+        <w:rPr>
+          <w:rStyle w:val="CommentReference"/>
+        </w:rPr>
+        <w:commentReference w:id="6"/>
+      </w:r>
       <w:r>
         <w:t>We subsequently contrasted the power spectra of reinstated episodes with non-reinstated episodes from 3 Hz to 200 Hz using 50 log-spaced frequency points. A cluster-based permutation test revealed that during reinstated trials, the power was significantly increased from 9.9 Hz to 200 Hz (</w:t>
       </w:r>
@@ -2069,8 +2166,12 @@
       <w:r>
         <w:t xml:space="preserve"> = 0.05, we found a significant number of CSMs (</w:t>
       </w:r>
-      <w:commentRangeStart w:id="7"/>
-      <w:commentRangeStart w:id="8"/>
+      <w:r>
+        <w:rPr>
+          <w:lang w:val="en-DE"/>
+        </w:rPr>
+        <w:t xml:space="preserve">86 out of 344 microwires, </w:t>
+      </w:r>
       <w:r>
         <w:rPr>
           <w:i/>
@@ -2078,20 +2179,6 @@
         </w:rPr>
         <w:t>p</w:t>
       </w:r>
-      <w:commentRangeEnd w:id="7"/>
-      <w:r>
-        <w:rPr>
-          <w:rStyle w:val="CommentReference"/>
-        </w:rPr>
-        <w:commentReference w:id="7"/>
-      </w:r>
-      <w:commentRangeEnd w:id="8"/>
-      <w:r>
-        <w:rPr>
-          <w:rStyle w:val="CommentReference"/>
-        </w:rPr>
-        <w:commentReference w:id="8"/>
-      </w:r>
       <w:r>
         <w:t xml:space="preserve"> = 0.005, permutation test).</w:t>
       </w:r>
@@ -2122,7 +2209,25 @@
         <w:t>n</w:t>
       </w:r>
       <w:r>
-        <w:t xml:space="preserve"> = 52 out of 339 microwire, </w:t>
+        <w:t xml:space="preserve"> = 52 out of 3</w:t>
+      </w:r>
+      <w:r>
+        <w:rPr>
+          <w:lang w:val="en-DE"/>
+        </w:rPr>
+        <w:t>44</w:t>
+      </w:r>
+      <w:r>
+        <w:t xml:space="preserve"> microwire</w:t>
+      </w:r>
+      <w:r>
+        <w:rPr>
+          <w:lang w:val="en-DE"/>
+        </w:rPr>
+        <w:t>s</w:t>
+      </w:r>
+      <w:r>
+        <w:t xml:space="preserve">, </w:t>
       </w:r>
       <w:r>
         <w:rPr>
@@ -2147,7 +2252,7 @@
       <w:r>
         <w:t xml:space="preserve"> = 0.05. Despite this threshold change, we identified a significant number of ESWs (</w:t>
       </w:r>
-      <w:commentRangeStart w:id="9"/>
+      <w:commentRangeStart w:id="7"/>
       <w:r>
         <w:rPr>
           <w:i/>
@@ -2156,7 +2261,25 @@
         <w:t>n</w:t>
       </w:r>
       <w:r>
-        <w:t xml:space="preserve"> = 50 out of 339 microwire, </w:t>
+        <w:t xml:space="preserve"> = 50 out of 3</w:t>
+      </w:r>
+      <w:r>
+        <w:rPr>
+          <w:lang w:val="en-DE"/>
+        </w:rPr>
+        <w:t>44</w:t>
+      </w:r>
+      <w:r>
+        <w:t xml:space="preserve"> microwire</w:t>
+      </w:r>
+      <w:r>
+        <w:rPr>
+          <w:lang w:val="en-DE"/>
+        </w:rPr>
+        <w:t>s</w:t>
+      </w:r>
+      <w:r>
+        <w:t xml:space="preserve">, </w:t>
       </w:r>
       <w:r>
         <w:rPr>
@@ -2168,227 +2291,439 @@
       <w:r>
         <w:t xml:space="preserve"> = 0.001</w:t>
       </w:r>
+      <w:commentRangeEnd w:id="7"/>
+      <w:r>
+        <w:rPr>
+          <w:rStyle w:val="CommentReference"/>
+        </w:rPr>
+        <w:commentReference w:id="7"/>
+      </w:r>
+      <w:r>
+        <w:t>).</w:t>
+      </w:r>
+      <w:r>
+        <w:rPr>
+          <w:lang w:val="en-DE"/>
+        </w:rPr>
+        <w:t xml:space="preserve"> Of note, although the more liberal CSM threshold led to the identification of fewer ESWs the resultant p-value is lower. This is because the reduced threshold is also applied</w:t>
+      </w:r>
+      <w:r>
+        <w:rPr>
+          <w:lang w:val="en-DE"/>
+        </w:rPr>
+        <w:t xml:space="preserve"> when determining the number of permuted ESWs (i.e., ESWs expected by under the null hypothesis)</w:t>
+      </w:r>
+      <w:r>
+        <w:rPr>
+          <w:lang w:val="en-DE"/>
+        </w:rPr>
+        <w:t>.</w:t>
+      </w:r>
+    </w:p>
+    <w:p>
+      <w:r>
+        <w:t xml:space="preserve">In summary, we discovered a </w:t>
+      </w:r>
+      <w:commentRangeStart w:id="8"/>
+      <w:r>
+        <w:t>memory code</w:t>
+      </w:r>
+      <w:commentRangeEnd w:id="8"/>
+      <w:r>
+        <w:rPr>
+          <w:rStyle w:val="CommentReference"/>
+        </w:rPr>
+        <w:commentReference w:id="8"/>
+      </w:r>
+      <w:r>
+        <w:t xml:space="preserve"> </w:t>
+      </w:r>
+      <w:r>
+        <w:rPr>
+          <w:lang w:val="en-DE"/>
+        </w:rPr>
+        <w:t xml:space="preserve">in the form </w:t>
+      </w:r>
+      <w:r>
+        <w:t xml:space="preserve">of </w:t>
+      </w:r>
+      <w:r>
+        <w:rPr>
+          <w:lang w:val="en-DE"/>
+        </w:rPr>
+        <w:t xml:space="preserve">a </w:t>
+      </w:r>
+      <w:r>
+        <w:t>HF</w:t>
+      </w:r>
+      <w:r>
+        <w:rPr>
+          <w:lang w:val="en-DE"/>
+        </w:rPr>
+        <w:t>P</w:t>
+      </w:r>
+      <w:r>
+        <w:t xml:space="preserve"> reinstatement</w:t>
+      </w:r>
+      <w:r>
+        <w:rPr>
+          <w:lang w:val="en-DE"/>
+        </w:rPr>
+        <w:t xml:space="preserve"> </w:t>
+      </w:r>
+      <w:r>
+        <w:t>between encoding and retrieval of individual episodes across two independent experiments</w:t>
+      </w:r>
+      <w:r>
+        <w:rPr>
+          <w:lang w:val="en-DE"/>
+        </w:rPr>
+        <w:t xml:space="preserve">. </w:t>
+      </w:r>
+      <w:r>
+        <w:t xml:space="preserve">Although we were unable to detect any CSM activity using the traditionally used threshold, </w:t>
+      </w:r>
+      <w:commentRangeStart w:id="9"/>
+      <w:r>
+        <w:t>we detected a significant number of CSM</w:t>
+      </w:r>
+      <w:r>
+        <w:rPr>
+          <w:lang w:val="en-DE"/>
+        </w:rPr>
+        <w:t>s</w:t>
+      </w:r>
+      <w:r>
+        <w:t xml:space="preserve"> with a more liberal threshold.</w:t>
+      </w:r>
       <w:commentRangeEnd w:id="9"/>
       <w:r>
         <w:rPr>
+          <w:lang w:val="en-DE"/>
+        </w:rPr>
+        <w:t xml:space="preserve"> </w:t>
+      </w:r>
+      <w:r>
+        <w:rPr>
           <w:rStyle w:val="CommentReference"/>
         </w:rPr>
         <w:commentReference w:id="9"/>
       </w:r>
       <w:r>
+        <w:rPr>
+          <w:lang w:val="en-DE"/>
+        </w:rPr>
+        <w:t>Importantly, o</w:t>
+      </w:r>
+      <w:proofErr w:type="spellStart"/>
+      <w:r>
+        <w:t>ur</w:t>
+      </w:r>
+      <w:proofErr w:type="spellEnd"/>
+      <w:r>
+        <w:t xml:space="preserve"> findings could not be accounted for by a content-specific code (i.e., CSM</w:t>
+      </w:r>
+      <w:r>
+        <w:rPr>
+          <w:lang w:val="en-DE"/>
+        </w:rPr>
+        <w:t>s</w:t>
+      </w:r>
+      <w:r>
         <w:t>).</w:t>
       </w:r>
-      <w:r>
-        <w:rPr>
-          <w:lang w:val="en-DE"/>
-        </w:rPr>
-        <w:t xml:space="preserve"> Of note, although the more liberal CSM threshold led to the identification of fewer ESWs the resultant p-value is lower. This is because the reduced threshold is also applied</w:t>
-      </w:r>
-      <w:r>
-        <w:rPr>
-          <w:lang w:val="en-DE"/>
-        </w:rPr>
-        <w:t xml:space="preserve"> when determining the number of permuted ESWs (i.e., ESWs expected by under the null hypothesis)</w:t>
-      </w:r>
-      <w:r>
-        <w:rPr>
-          <w:lang w:val="en-DE"/>
-        </w:rPr>
+    </w:p>
+    <w:p/>
+    <w:p>
+      <w:pPr>
+        <w:pStyle w:val="SMSubheading"/>
+        <w:rPr>
+          <w:lang w:val="en-DE"/>
+        </w:rPr>
+      </w:pPr>
+      <w:r>
+        <w:rPr>
+          <w:lang w:val="en-DE"/>
+        </w:rPr>
+        <w:t>HFP correlates with ESN and single neuron firing</w:t>
+      </w:r>
+    </w:p>
+    <w:p>
+      <w:r>
+        <w:t>Next</w:t>
+      </w:r>
+      <w:r>
+        <w:rPr>
+          <w:lang w:val="en-DE"/>
+        </w:rPr>
+        <w:t>,</w:t>
+      </w:r>
+      <w:r>
+        <w:t xml:space="preserve"> we examined the correlation between HFP and single neuron firing in our sample. We first determined the instantaneous firing rate of each ESN during reinstated episodes.</w:t>
+      </w:r>
+      <w:r>
+        <w:rPr>
+          <w:lang w:val="en-DE"/>
+        </w:rPr>
+        <w:t xml:space="preserve"> </w:t>
+      </w:r>
+      <w:r>
+        <w:t>In a separate analysis we calculated the instantaneous firing rate during non-reinstated episodes. We segmented the LFP data into later remembered episodes and performed a wavelet analysis from 40-200 Hz. For each episode we averaged the power in that frequency range. We then z</w:t>
+      </w:r>
+      <w:r>
+        <w:rPr>
+          <w:lang w:val="en-DE"/>
+        </w:rPr>
+        <w:t>-</w:t>
+      </w:r>
+      <w:r>
+        <w:t>scored the instantaneous firing rate and the HFP estimate across time. Finally</w:t>
+      </w:r>
+      <w:r>
+        <w:rPr>
+          <w:lang w:val="en-DE"/>
+        </w:rPr>
+        <w:t>,</w:t>
+      </w:r>
+      <w:r>
+        <w:t xml:space="preserve"> we concatenated each episode separately for encoding and retrieval. We performed a linear correlation between the standardized HFP and the standardized instantaneous firing rate and assessed the statistical significance by comparing it with the correlation values that we obtained through circular shuffling. In experiment 1, HFP and ESN firing during reinstated episodes </w:t>
+      </w:r>
+      <w:r>
+        <w:rPr>
+          <w:lang w:val="en-DE"/>
+        </w:rPr>
+        <w:t>correlated with</w:t>
+      </w:r>
+      <w:r>
+        <w:t xml:space="preserve"> r = </w:t>
+      </w:r>
+      <w:proofErr w:type="gramStart"/>
+      <w:r>
+        <w:t>0.xx</w:t>
+      </w:r>
+      <w:proofErr w:type="gramEnd"/>
+      <w:r>
+        <w:t xml:space="preserve"> </w:t>
+      </w:r>
+      <w:r>
+        <w:rPr>
+          <w:lang w:val="en-DE"/>
+        </w:rPr>
+        <w:t xml:space="preserve">during encoding </w:t>
+      </w:r>
+      <w:r>
+        <w:t xml:space="preserve">(R² = 0.xx, p = 0.xx; permutation test) and </w:t>
+      </w:r>
+      <w:r>
+        <w:t xml:space="preserve">r = 0.xx </w:t>
+      </w:r>
+      <w:r>
+        <w:rPr>
+          <w:lang w:val="en-DE"/>
+        </w:rPr>
+        <w:t xml:space="preserve">during </w:t>
+      </w:r>
+      <w:r>
+        <w:rPr>
+          <w:lang w:val="en-DE"/>
+        </w:rPr>
+        <w:t>retrieval</w:t>
+      </w:r>
+      <w:r>
+        <w:rPr>
+          <w:lang w:val="en-DE"/>
+        </w:rPr>
+        <w:t xml:space="preserve"> </w:t>
+      </w:r>
+      <w:r>
+        <w:t>(R² = 0.xx, p = 0.xx; permutation test)</w:t>
+      </w:r>
+      <w:r>
+        <w:rPr>
+          <w:lang w:val="en-DE"/>
+        </w:rPr>
+        <w:t>. F</w:t>
+      </w:r>
+      <w:proofErr w:type="spellStart"/>
+      <w:r>
+        <w:t>iring</w:t>
+      </w:r>
+      <w:proofErr w:type="spellEnd"/>
+      <w:r>
+        <w:t xml:space="preserve"> during non-reinstated episodes </w:t>
+      </w:r>
+      <w:r>
+        <w:rPr>
+          <w:lang w:val="en-DE"/>
+        </w:rPr>
+        <w:t xml:space="preserve">significantly </w:t>
+      </w:r>
+      <w:r>
+        <w:t xml:space="preserve">correlated with HFP </w:t>
+      </w:r>
+      <w:r>
+        <w:rPr>
+          <w:lang w:val="en-DE"/>
+        </w:rPr>
+        <w:t xml:space="preserve">during encoding </w:t>
+      </w:r>
+      <w:r>
+        <w:t>(</w:t>
+      </w:r>
+      <w:r>
+        <w:t xml:space="preserve">r = </w:t>
+      </w:r>
+      <w:proofErr w:type="gramStart"/>
+      <w:r>
+        <w:t>0.xx</w:t>
+      </w:r>
+      <w:proofErr w:type="gramEnd"/>
+      <w:r>
+        <w:rPr>
+          <w:lang w:val="en-DE"/>
+        </w:rPr>
+        <w:t xml:space="preserve">, </w:t>
+      </w:r>
+      <w:r>
+        <w:t>R² = 0.xx, p = 0.xx; permutation test)</w:t>
+      </w:r>
+      <w:r>
+        <w:t xml:space="preserve"> </w:t>
+      </w:r>
+      <w:r>
+        <w:rPr>
+          <w:lang w:val="en-DE"/>
+        </w:rPr>
+        <w:t xml:space="preserve">and </w:t>
+      </w:r>
+      <w:r>
+        <w:rPr>
+          <w:lang w:val="en-DE"/>
+        </w:rPr>
+        <w:t xml:space="preserve">during </w:t>
+      </w:r>
+      <w:r>
+        <w:rPr>
+          <w:lang w:val="en-DE"/>
+        </w:rPr>
+        <w:t xml:space="preserve">retrieval </w:t>
+      </w:r>
+      <w:r>
+        <w:t>(</w:t>
+      </w:r>
+      <w:r>
+        <w:t>r = 0.xx</w:t>
+      </w:r>
+      <w:r>
+        <w:rPr>
+          <w:lang w:val="en-DE"/>
+        </w:rPr>
+        <w:t xml:space="preserve">, </w:t>
+      </w:r>
+      <w:r>
+        <w:t>R² = 0.xx, p = 0.xx; permutation test)</w:t>
+      </w:r>
+      <w:r>
+        <w:t>. A similar relationship was found in</w:t>
+      </w:r>
+      <w:r>
+        <w:rPr>
+          <w:lang w:val="en-DE"/>
+        </w:rPr>
+        <w:t xml:space="preserve"> </w:t>
+      </w:r>
+      <w:r>
+        <w:t xml:space="preserve">experiment 2, where HFP and </w:t>
+      </w:r>
+      <w:r>
+        <w:rPr>
+          <w:lang w:val="en-DE"/>
+        </w:rPr>
+        <w:t xml:space="preserve">firing during </w:t>
+      </w:r>
+      <w:r>
+        <w:t>reinstated episodes correlated with r = 0.</w:t>
+      </w:r>
+      <w:r>
+        <w:rPr>
+          <w:lang w:val="en-DE"/>
+        </w:rPr>
+        <w:t>140 at encoding</w:t>
+      </w:r>
+      <w:r>
+        <w:t xml:space="preserve"> (R² = </w:t>
+      </w:r>
+      <w:proofErr w:type="gramStart"/>
+      <w:r>
+        <w:t>0.xx</w:t>
+      </w:r>
+      <w:proofErr w:type="gramEnd"/>
+      <w:r>
+        <w:t xml:space="preserve">, p = 0.xx; permutation test) </w:t>
+      </w:r>
+      <w:r>
+        <w:rPr>
+          <w:lang w:val="en-DE"/>
+        </w:rPr>
+        <w:t>and r = 0.13</w:t>
+      </w:r>
+      <w:r>
+        <w:rPr>
+          <w:lang w:val="en-DE"/>
+        </w:rPr>
+        <w:t>5</w:t>
+      </w:r>
+      <w:r>
+        <w:rPr>
+          <w:lang w:val="en-DE"/>
+        </w:rPr>
+        <w:t xml:space="preserve"> during retrieval </w:t>
+      </w:r>
+      <w:r>
+        <w:t>(R² = 0.xx, p = 0.xx; permutation test)</w:t>
+      </w:r>
+      <w:r>
+        <w:rPr>
+          <w:lang w:val="en-DE"/>
+        </w:rPr>
+        <w:t>. F</w:t>
+      </w:r>
+      <w:proofErr w:type="spellStart"/>
+      <w:r>
+        <w:t>iring</w:t>
+      </w:r>
+      <w:proofErr w:type="spellEnd"/>
+      <w:r>
+        <w:t xml:space="preserve"> during non-reinstated episodes correlated with HFP with r = </w:t>
+      </w:r>
+      <w:proofErr w:type="gramStart"/>
+      <w:r>
+        <w:t>0.xx</w:t>
+      </w:r>
+      <w:proofErr w:type="gramEnd"/>
+      <w:r>
+        <w:t xml:space="preserve"> </w:t>
+      </w:r>
+      <w:r>
+        <w:rPr>
+          <w:lang w:val="en-DE"/>
+        </w:rPr>
+        <w:t xml:space="preserve">during encoding </w:t>
+      </w:r>
+      <w:r>
+        <w:t>(R² = 0.xx, p = 0.xx; permutation test)</w:t>
+      </w:r>
+      <w:r>
+        <w:rPr>
+          <w:lang w:val="en-DE"/>
+        </w:rPr>
+        <w:t xml:space="preserve"> and r = 0.xx during retrieval </w:t>
+      </w:r>
+      <w:r>
+        <w:t>(R² = 0.xx, p = 0.xx; permutation test)</w:t>
+      </w:r>
+      <w:r>
         <w:t>.</w:t>
-      </w:r>
-    </w:p>
-    <w:p>
-      <w:r>
-        <w:t xml:space="preserve">In summary, we discovered a </w:t>
-      </w:r>
-      <w:commentRangeStart w:id="10"/>
-      <w:r>
-        <w:t>memory code</w:t>
-      </w:r>
-      <w:commentRangeEnd w:id="10"/>
-      <w:r>
-        <w:rPr>
-          <w:rStyle w:val="CommentReference"/>
-        </w:rPr>
-        <w:commentReference w:id="10"/>
-      </w:r>
-      <w:r>
-        <w:t xml:space="preserve"> </w:t>
-      </w:r>
-      <w:r>
-        <w:rPr>
-          <w:lang w:val="en-DE"/>
-        </w:rPr>
-        <w:t xml:space="preserve">in the form </w:t>
-      </w:r>
-      <w:r>
-        <w:t xml:space="preserve">of </w:t>
-      </w:r>
-      <w:r>
-        <w:rPr>
-          <w:lang w:val="en-DE"/>
-        </w:rPr>
-        <w:t xml:space="preserve">a </w:t>
-      </w:r>
-      <w:r>
-        <w:t>HF</w:t>
-      </w:r>
-      <w:r>
-        <w:rPr>
-          <w:lang w:val="en-DE"/>
-        </w:rPr>
-        <w:t>P</w:t>
-      </w:r>
-      <w:r>
-        <w:t xml:space="preserve"> reinstatement</w:t>
-      </w:r>
-      <w:r>
-        <w:rPr>
-          <w:lang w:val="en-DE"/>
-        </w:rPr>
-        <w:t xml:space="preserve"> </w:t>
-      </w:r>
-      <w:r>
-        <w:t>between encoding and retrieval of individual episodes across two independent experiments</w:t>
-      </w:r>
-      <w:r>
-        <w:rPr>
-          <w:lang w:val="en-DE"/>
-        </w:rPr>
-        <w:t xml:space="preserve">. </w:t>
-      </w:r>
-      <w:r>
-        <w:t xml:space="preserve">Although we were unable to detect any CSM activity using the traditionally used threshold, </w:t>
-      </w:r>
-      <w:commentRangeStart w:id="11"/>
-      <w:r>
-        <w:lastRenderedPageBreak/>
-        <w:t>we detected a significant number of CSM</w:t>
-      </w:r>
-      <w:r>
-        <w:rPr>
-          <w:lang w:val="en-DE"/>
-        </w:rPr>
-        <w:t>s</w:t>
-      </w:r>
-      <w:r>
-        <w:t xml:space="preserve"> with a more liberal threshold.</w:t>
-      </w:r>
-      <w:commentRangeEnd w:id="11"/>
-      <w:r>
-        <w:rPr>
-          <w:lang w:val="en-DE"/>
-        </w:rPr>
-        <w:t xml:space="preserve"> </w:t>
-      </w:r>
-      <w:r>
-        <w:rPr>
-          <w:rStyle w:val="CommentReference"/>
-        </w:rPr>
-        <w:commentReference w:id="11"/>
-      </w:r>
-      <w:r>
-        <w:rPr>
-          <w:lang w:val="en-DE"/>
-        </w:rPr>
-        <w:t>Importantly, o</w:t>
-      </w:r>
-      <w:proofErr w:type="spellStart"/>
-      <w:r>
-        <w:t>ur</w:t>
-      </w:r>
-      <w:proofErr w:type="spellEnd"/>
-      <w:r>
-        <w:t xml:space="preserve"> findings could not be accounted for by a content-specific code (i.e., CSM</w:t>
-      </w:r>
-      <w:r>
-        <w:rPr>
-          <w:lang w:val="en-DE"/>
-        </w:rPr>
-        <w:t>s</w:t>
-      </w:r>
-      <w:r>
-        <w:t>).</w:t>
-      </w:r>
-    </w:p>
-    <w:p/>
-    <w:p>
-      <w:pPr>
-        <w:pStyle w:val="SMSubheading"/>
-        <w:rPr>
-          <w:lang w:val="en-DE"/>
-        </w:rPr>
-      </w:pPr>
-      <w:r>
-        <w:rPr>
-          <w:lang w:val="en-DE"/>
-        </w:rPr>
-        <w:t>HFP correlates with ESN and single neuron firing</w:t>
-      </w:r>
-    </w:p>
-    <w:p>
-      <w:r>
-        <w:t>Next</w:t>
-      </w:r>
-      <w:r>
-        <w:rPr>
-          <w:lang w:val="en-DE"/>
-        </w:rPr>
-        <w:t>,</w:t>
-      </w:r>
-      <w:r>
-        <w:t xml:space="preserve"> we examined the correlation between HFP and single neuron firing in our sample. We first determined the instantaneous firing rate of each ESN during reinstated episodes.</w:t>
-      </w:r>
-      <w:r>
-        <w:rPr>
-          <w:lang w:val="en-DE"/>
-        </w:rPr>
-        <w:t xml:space="preserve"> </w:t>
-      </w:r>
-      <w:r>
-        <w:t>In a separate analysis we calculated the instantaneous firing rate during non-reinstated episodes. We segmented the LFP data into later remembered episodes and performed a wavelet analysis from 40-200 Hz. For each episode we averaged the power in that frequency range. We then z</w:t>
-      </w:r>
-      <w:r>
-        <w:rPr>
-          <w:lang w:val="en-DE"/>
-        </w:rPr>
-        <w:t>-</w:t>
-      </w:r>
-      <w:r>
-        <w:t xml:space="preserve">scored the instantaneous firing rate and the HFP estimate across time. </w:t>
-      </w:r>
-      <w:proofErr w:type="gramStart"/>
-      <w:r>
-        <w:t>Finally</w:t>
-      </w:r>
-      <w:proofErr w:type="gramEnd"/>
-      <w:r>
-        <w:t xml:space="preserve"> we concatenated each episode separately for encoding and retrieval. We performed a linear correlation between the standardized HFP and the standardized instantaneous firing rate and assessed the statistical significance by comparing it with the correlation values that we obtained through circular shuffling. In experiment 1, HFP and ESN firing during reinstated episodes had a correlation of r = </w:t>
-      </w:r>
-      <w:proofErr w:type="gramStart"/>
-      <w:r>
-        <w:t>0.xx</w:t>
-      </w:r>
-      <w:proofErr w:type="gramEnd"/>
-      <w:r>
-        <w:t xml:space="preserve"> (R² = 0.xx, p = 0.xx; permutation test) and firing during non-reinstated episodes correlated with HFP with r = 0.xx (R² = 0.xx, p = 0.xx; permutation test). A similar relationship was found in</w:t>
-      </w:r>
-      <w:r>
-        <w:rPr>
-          <w:lang w:val="en-DE"/>
-        </w:rPr>
-        <w:t xml:space="preserve"> </w:t>
-      </w:r>
-      <w:r>
-        <w:t xml:space="preserve">experiment 2, where HFP and reinstated episodes correlated with r = </w:t>
-      </w:r>
-      <w:proofErr w:type="gramStart"/>
-      <w:r>
-        <w:t>0.xx</w:t>
-      </w:r>
-      <w:proofErr w:type="gramEnd"/>
-      <w:r>
-        <w:t xml:space="preserve"> (R² = 0.xx, p = 0.xx; permutation test) and firing during non-reinstated episodes correlated with HFP with r = 0.xx (R² = 0.xx, p = 0.xx; permutation test).</w:t>
       </w:r>
     </w:p>
     <w:p/>
@@ -2408,7 +2743,7 @@
           <w:lang w:val="en-DE"/>
         </w:rPr>
       </w:pPr>
-      <w:commentRangeStart w:id="12"/>
+      <w:commentRangeStart w:id="10"/>
       <w:r>
         <w:rPr>
           <w:b/>
@@ -2482,12 +2817,12 @@
           </wp:anchor>
         </w:drawing>
       </w:r>
-      <w:commentRangeEnd w:id="12"/>
+      <w:commentRangeEnd w:id="10"/>
       <w:r>
         <w:rPr>
           <w:rStyle w:val="CommentReference"/>
         </w:rPr>
-        <w:commentReference w:id="12"/>
+        <w:commentReference w:id="10"/>
       </w:r>
       <w:r>
         <w:rPr>
@@ -2525,14 +2860,12 @@
         </w:rPr>
         <w:t xml:space="preserve"> HFP on the y-axis for 23 episodes on the x-axis colour coded for encoding (blue) and retrieval (orange). The transparent bar encompassing the standardized HFP represent their element wise product, which is used as a measurement for episodic memory reinstatement. The dotted line </w:t>
       </w:r>
-      <w:proofErr w:type="gramStart"/>
-      <w:r>
-        <w:rPr>
-          <w:lang w:val="en-DE"/>
-        </w:rPr>
-        <w:t>represent</w:t>
-      </w:r>
-      <w:proofErr w:type="gramEnd"/>
+      <w:r>
+        <w:rPr>
+          <w:lang w:val="en-DE"/>
+        </w:rPr>
+        <w:t>represents</w:t>
+      </w:r>
       <w:r>
         <w:rPr>
           <w:lang w:val="en-DE"/>
@@ -2681,7 +3014,52 @@
         <w:t>(A) Pie chart showing the number of episodes each neuron reinstated during experiment 1 (</w:t>
       </w:r>
       <w:r>
-        <w:t>zero episodes: 598 microwire; one episode: 345 ESW; two episodes: 60 ESW; three episodes: 7 ESW; four episodes: 1 ESW)</w:t>
+        <w:t>zero episodes: 598 microwire</w:t>
+      </w:r>
+      <w:r>
+        <w:rPr>
+          <w:lang w:val="en-DE"/>
+        </w:rPr>
+        <w:t>s</w:t>
+      </w:r>
+      <w:r>
+        <w:t>; one episode: 345 ESW</w:t>
+      </w:r>
+      <w:r>
+        <w:rPr>
+          <w:lang w:val="en-DE"/>
+        </w:rPr>
+        <w:t>s</w:t>
+      </w:r>
+      <w:r>
+        <w:t>; two episodes: 60 ESW</w:t>
+      </w:r>
+      <w:r>
+        <w:rPr>
+          <w:lang w:val="en-DE"/>
+        </w:rPr>
+        <w:t>s</w:t>
+      </w:r>
+      <w:r>
+        <w:t>; three episodes: 7 ESW</w:t>
+      </w:r>
+      <w:r>
+        <w:rPr>
+          <w:lang w:val="en-DE"/>
+        </w:rPr>
+        <w:t>s</w:t>
+      </w:r>
+      <w:r>
+        <w:t>; four episodes: 1 ESW</w:t>
+      </w:r>
+      <w:r>
+        <w:rPr>
+          <w:lang w:val="en-DE"/>
+        </w:rPr>
+        <w:t>s</w:t>
+      </w:r>
+      <w:r>
+        <w:t>)</w:t>
       </w:r>
       <w:r>
         <w:t xml:space="preserve">. </w:t>
@@ -2692,7 +3070,43 @@
         <w:t>(B) Same as (A), but for experiment 2 (</w:t>
       </w:r>
       <w:r>
-        <w:t>zero episodes: 224 microwire; one episode: 97 ESW; two episodes: 15 ESW; three episodes: 3 ESW)</w:t>
+        <w:t>zero episodes: 224 microwire</w:t>
+      </w:r>
+      <w:r>
+        <w:rPr>
+          <w:lang w:val="en-DE"/>
+        </w:rPr>
+        <w:t>s</w:t>
+      </w:r>
+      <w:r>
+        <w:t>; one episode: 97 ESW</w:t>
+      </w:r>
+      <w:r>
+        <w:rPr>
+          <w:lang w:val="en-DE"/>
+        </w:rPr>
+        <w:t>s</w:t>
+      </w:r>
+      <w:r>
+        <w:t>; two episodes: 15 ESW</w:t>
+      </w:r>
+      <w:r>
+        <w:rPr>
+          <w:lang w:val="en-DE"/>
+        </w:rPr>
+        <w:t>s</w:t>
+      </w:r>
+      <w:r>
+        <w:t>; three episodes: 3 ESW</w:t>
+      </w:r>
+      <w:r>
+        <w:rPr>
+          <w:lang w:val="en-DE"/>
+        </w:rPr>
+        <w:t>s</w:t>
+      </w:r>
+      <w:r>
+        <w:t>)</w:t>
       </w:r>
       <w:r>
         <w:t xml:space="preserve">. </w:t>
@@ -2700,7 +3114,16 @@
     </w:p>
     <w:p>
       <w:r>
-        <w:t>(C) Distribution of the number of ESW expected by chance and the number of empirically found ESW (red line) in experiment 1. (D) Same as (C) but for experiment 2.</w:t>
+        <w:t>(C) Distribution of the number of ESW</w:t>
+      </w:r>
+      <w:r>
+        <w:rPr>
+          <w:lang w:val="en-DE"/>
+        </w:rPr>
+        <w:t>s</w:t>
+      </w:r>
+      <w:r>
+        <w:t xml:space="preserve"> expected by chance and the number of empirically found ESW (red line) in experiment 1. (D) Same as (C) but for experiment 2.</w:t>
       </w:r>
     </w:p>
     <w:p>
@@ -2831,6 +3254,11 @@
       </w:r>
     </w:p>
     <w:p>
+      <w:pPr>
+        <w:rPr>
+          <w:lang w:val="en-DE"/>
+        </w:rPr>
+      </w:pPr>
       <w:r>
         <w:t>Episodic memories refer to distinctive events that occur</w:t>
       </w:r>
@@ -2847,6 +3275,12 @@
         <w:rPr>
           <w:lang w:val="en-DE"/>
         </w:rPr>
+        <w:t xml:space="preserve">the </w:t>
+      </w:r>
+      <w:r>
+        <w:rPr>
+          <w:lang w:val="en-DE"/>
+        </w:rPr>
         <w:t xml:space="preserve">human </w:t>
       </w:r>
       <w:r>
@@ -2871,7 +3305,16 @@
         <w:t xml:space="preserve">. </w:t>
       </w:r>
       <w:r>
-        <w:t xml:space="preserve">In the present chapter we extend these findings from single neurons to the population level by </w:t>
+        <w:t>In the present chapter we extend</w:t>
+      </w:r>
+      <w:r>
+        <w:rPr>
+          <w:lang w:val="en-DE"/>
+        </w:rPr>
+        <w:t>ed</w:t>
+      </w:r>
+      <w:r>
+        <w:t xml:space="preserve"> these findings from single neurons to the population level by </w:t>
       </w:r>
       <w:r>
         <w:t>investigating</w:t>
@@ -2887,13 +3330,12 @@
       <w:r>
         <w:t xml:space="preserve"> activity.</w:t>
       </w:r>
-    </w:p>
-    <w:p>
-      <w:pPr>
-        <w:rPr>
-          <w:lang w:val="en-DE"/>
-        </w:rPr>
-      </w:pPr>
+      <w:r>
+        <w:rPr>
+          <w:lang w:val="en-DE"/>
+        </w:rPr>
+        <w:t xml:space="preserve"> </w:t>
+      </w:r>
       <w:r>
         <w:t>We analysed two independent datasets that were collected using microelectrodes located in the human hippocampus while patients performed a memory association task.</w:t>
       </w:r>
@@ -2963,7 +3405,16 @@
         <w:t>P</w:t>
       </w:r>
       <w:r>
-        <w:t xml:space="preserve"> increase to the presentation of specific concepts</w:t>
+        <w:t xml:space="preserve"> increase </w:t>
+      </w:r>
+      <w:r>
+        <w:rPr>
+          <w:lang w:val="en-DE"/>
+        </w:rPr>
+        <w:t xml:space="preserve">when presenting </w:t>
+      </w:r>
+      <w:r>
+        <w:t>specific concepts</w:t>
       </w:r>
       <w:r>
         <w:t xml:space="preserve"> </w:t>
@@ -2983,36 +3434,132 @@
         </w:rPr>
         <w:t>d</w:t>
       </w:r>
-      <w:proofErr w:type="spellStart"/>
-      <w:r>
-        <w:t>espite</w:t>
-      </w:r>
-      <w:proofErr w:type="spellEnd"/>
-      <w:r>
-        <w:t xml:space="preserve"> the relatively small assembly size of Concept Neurons (</w:t>
+      <w:r>
+        <w:t>espite the relatively small assembly size of Concept Neurons (</w:t>
       </w:r>
       <w:r>
         <w:t>10.1038/nrn3251</w:t>
       </w:r>
       <w:r>
-        <w:t>),</w:t>
-      </w:r>
-      <w:r>
+        <w:t>)</w:t>
+      </w:r>
+      <w:r>
+        <w:rPr>
+          <w:lang w:val="en-DE"/>
+        </w:rPr>
+        <w:t xml:space="preserve">. </w:t>
+      </w:r>
+      <w:commentRangeStart w:id="11"/>
+      <w:commentRangeStart w:id="12"/>
+      <w:r>
+        <w:t>Importantly, the same threshold was also lowered for the group-level permutation test, which we used to determine the number of CS</w:t>
+      </w:r>
+      <w:r>
+        <w:t>M</w:t>
+      </w:r>
+      <w:r>
+        <w:t xml:space="preserve"> expected under the null hypothesis</w:t>
+      </w:r>
+      <w:r>
+        <w:t>.</w:t>
+      </w:r>
+      <w:commentRangeEnd w:id="11"/>
+      <w:r>
+        <w:rPr>
+          <w:rStyle w:val="CommentReference"/>
+        </w:rPr>
+        <w:commentReference w:id="11"/>
+      </w:r>
+      <w:commentRangeEnd w:id="12"/>
+      <w:r>
+        <w:rPr>
+          <w:rStyle w:val="CommentReference"/>
+        </w:rPr>
+        <w:commentReference w:id="12"/>
+      </w:r>
+      <w:r>
+        <w:rPr>
+          <w:lang w:val="en-DE"/>
+        </w:rPr>
         <w:t xml:space="preserve"> </w:t>
+      </w:r>
+      <w:r>
+        <w:t>Concept Neuron activity might be reflected in the HFP due to the spatial clustering of Concept Neurons within the vicinity of a microwire (but see xx</w:t>
+      </w:r>
+      <w:r>
+        <w:rPr>
+          <w:lang w:val="en-DE"/>
+        </w:rPr>
+        <w:t>; neighbouring neurons often code something different</w:t>
+      </w:r>
+      <w:r>
+        <w:t>).</w:t>
+      </w:r>
+      <w:r>
+        <w:rPr>
+          <w:lang w:val="en-DE"/>
+        </w:rPr>
+        <w:t xml:space="preserve"> </w:t>
+      </w:r>
+      <w:r>
+        <w:t>Alternatively, multiple Concept Neurons coding the same concept might be active within a short delay, leading to a higher deflection in the LFP.</w:t>
+      </w:r>
+      <w:r>
+        <w:rPr>
+          <w:lang w:val="en-DE"/>
+        </w:rPr>
+        <w:t xml:space="preserve"> </w:t>
+      </w:r>
+      <w:r>
+        <w:t xml:space="preserve">The development of new electrodes that enable the recording of </w:t>
+      </w:r>
+      <w:r>
+        <w:rPr>
+          <w:lang w:val="en-DE"/>
+        </w:rPr>
+        <w:t>multiple neurons that code the same concept</w:t>
+      </w:r>
+      <w:r>
+        <w:t xml:space="preserve"> at more precisely known locations</w:t>
+      </w:r>
+      <w:r>
+        <w:rPr>
+          <w:lang w:val="en-DE"/>
+        </w:rPr>
+        <w:t xml:space="preserve"> (such as xx)</w:t>
+      </w:r>
+      <w:r>
+        <w:t xml:space="preserve"> might offer an answer to this question.</w:t>
+      </w:r>
+      <w:r>
+        <w:rPr>
+          <w:lang w:val="en-DE"/>
+        </w:rPr>
+        <w:t xml:space="preserve"> </w:t>
+      </w:r>
+    </w:p>
+    <w:p>
+      <w:pPr>
+        <w:rPr>
+          <w:lang w:val="en-DE"/>
+        </w:rPr>
+      </w:pPr>
+      <w:r>
+        <w:t>Our analyses revealed that the power differences between reinstated and non-reinstated episodes exceeded the frequency range of 40-200 Hz that we used to differentiate the two.</w:t>
+      </w:r>
+      <w:r>
+        <w:t xml:space="preserve"> </w:t>
+      </w:r>
+      <w:r>
+        <w:t xml:space="preserve">Reinstated episodes were characterized by an increased power from 10 Hz (during encoding) and 15 Hz (during retrieval), </w:t>
       </w:r>
       <w:commentRangeStart w:id="13"/>
       <w:commentRangeStart w:id="14"/>
       <w:r>
-        <w:t>Importantly, the same threshold was also lowered for the group-level permutation test, which we used to determine the number of CS</w:t>
-      </w:r>
-      <w:r>
-        <w:t>M</w:t>
-      </w:r>
-      <w:r>
-        <w:t xml:space="preserve"> expected under the null hypothesis</w:t>
-      </w:r>
-      <w:r>
-        <w:t>.</w:t>
+        <w:t>implying that the distinction between reinstated and non-reinstated episodes may not be limited to</w:t>
+      </w:r>
+      <w:r>
+        <w:t xml:space="preserve"> 40-200 Hz</w:t>
       </w:r>
       <w:commentRangeEnd w:id="13"/>
       <w:r>
@@ -3029,13 +3576,13 @@
         <w:commentReference w:id="14"/>
       </w:r>
       <w:r>
-        <w:rPr>
-          <w:lang w:val="en-DE"/>
-        </w:rPr>
+        <w:t>, but could be attributed to either an offset or a spectral tilt of the 1/f power</w:t>
+      </w:r>
+      <w:r>
         <w:t xml:space="preserve"> </w:t>
       </w:r>
       <w:r>
-        <w:t>Concept Neuron activity might be reflected in the HFP due to the spatial clustering of Concept Neurons within the vicinity of a microwire (but see xx).</w:t>
+        <w:t>spectrum. Future studies will need to carefully disentangle the individual contributions of oscillatory changes, a power offset, and a spectral tilt between reinstated and non-reinstated trials.</w:t>
       </w:r>
       <w:r>
         <w:rPr>
@@ -3043,164 +3590,102 @@
         </w:rPr>
         <w:t xml:space="preserve"> </w:t>
       </w:r>
-      <w:r>
-        <w:t>Alternatively, multiple Concept Neurons coding the same concept might be active within a short delay, leading to a higher deflection in the LFP.</w:t>
-      </w:r>
-      <w:r>
-        <w:rPr>
-          <w:lang w:val="en-DE"/>
-        </w:rPr>
+    </w:p>
+    <w:p>
+      <w:r>
+        <w:t xml:space="preserve">Here we report a significant correlation between spiking of individual neurons and the mean power in the high frequency range from 40 Hz to 200 Hz. However, this correlation </w:t>
+      </w:r>
+      <w:r>
+        <w:lastRenderedPageBreak/>
+        <w:t>is weak, explaining only ~1</w:t>
+      </w:r>
+      <w:r>
+        <w:rPr>
+          <w:lang w:val="en-DE"/>
+        </w:rPr>
+        <w:t>-2</w:t>
+      </w:r>
+      <w:r>
+        <w:t xml:space="preserve">% of variance. One reason for this low correlation may be that we limited our analysis to the microwires on which the neurons occurred. It is conceivable that different microwires from the same bundle may be better suited to pick up transmembrane currents from nearby neurons. Additionally, there is substantial variance in the literature which frequency range constitutes the high frequency band (e.g., xxx). Future studies should aim to identify which frequencies are most indicative of single neuron firing taking into considerations differences between neuron types (excitatory or inhibitory cells). Furthermore, recent research has suggested that synchronous firing is more influential in increasing HFP compared to firing alone (xx). </w:t>
+      </w:r>
+      <w:r>
+        <w:t xml:space="preserve">Unfortunately, due to the limited number of single neurons that can be recorded using </w:t>
+      </w:r>
+      <w:r>
+        <w:t xml:space="preserve">currently available </w:t>
+      </w:r>
+      <w:r>
+        <w:t>microwires</w:t>
+      </w:r>
+      <w:r>
         <w:t xml:space="preserve"> </w:t>
       </w:r>
       <w:r>
-        <w:t xml:space="preserve">The development of new electrodes that enable the recording of </w:t>
-      </w:r>
-      <w:r>
-        <w:rPr>
-          <w:lang w:val="en-DE"/>
-        </w:rPr>
-        <w:t>multiple neurons that code the same concept</w:t>
-      </w:r>
-      <w:r>
-        <w:t xml:space="preserve"> at more precisely known locations</w:t>
-      </w:r>
-      <w:r>
-        <w:rPr>
-          <w:lang w:val="en-DE"/>
-        </w:rPr>
-        <w:t xml:space="preserve"> (such as xx)</w:t>
-      </w:r>
-      <w:r>
-        <w:t xml:space="preserve"> might offer an answer to this question.</w:t>
-      </w:r>
-    </w:p>
-    <w:p>
-      <w:r>
-        <w:t>Our analyses revealed that the power differences between reinstated and non-reinstated episodes exceeded the frequency range of 40-200 Hz that we used to differentiate the two.</w:t>
-      </w:r>
-      <w:r>
+        <w:t xml:space="preserve">we cannot resolve this question. </w:t>
+      </w:r>
+      <w:r>
+        <w:t>Recording more neurons using newer electrodes may enable us to</w:t>
+      </w:r>
+      <w:r>
+        <w:rPr>
+          <w:lang w:val="en-DE"/>
+        </w:rPr>
         <w:t xml:space="preserve"> </w:t>
       </w:r>
       <w:r>
-        <w:t xml:space="preserve">Reinstated episodes were characterized by an increased power from 10 Hz (during encoding) and 15 Hz (during retrieval), </w:t>
-      </w:r>
-      <w:commentRangeStart w:id="15"/>
-      <w:commentRangeStart w:id="16"/>
-      <w:r>
-        <w:t>implying that the distinction between reinstated and non-reinstated episodes may not be limited to</w:t>
-      </w:r>
-      <w:r>
-        <w:t xml:space="preserve"> 40-200 Hz</w:t>
-      </w:r>
-      <w:commentRangeEnd w:id="15"/>
-      <w:r>
-        <w:rPr>
-          <w:rStyle w:val="CommentReference"/>
-        </w:rPr>
-        <w:commentReference w:id="15"/>
-      </w:r>
-      <w:commentRangeEnd w:id="16"/>
-      <w:r>
-        <w:rPr>
-          <w:rStyle w:val="CommentReference"/>
-        </w:rPr>
-        <w:commentReference w:id="16"/>
-      </w:r>
-      <w:r>
-        <w:t>, but could be attributed to either an offset or a spectral tilt of the 1/f power</w:t>
+        <w:t>disenta</w:t>
+      </w:r>
+      <w:r>
+        <w:rPr>
+          <w:lang w:val="en-DE"/>
+        </w:rPr>
+        <w:t>n</w:t>
+      </w:r>
+      <w:r>
+        <w:t>gle the roles of synchrony and firing in relation to HFP</w:t>
+      </w:r>
+      <w:r>
+        <w:rPr>
+          <w:lang w:val="en-DE"/>
+        </w:rPr>
+        <w:t xml:space="preserve"> in the future</w:t>
+      </w:r>
+      <w:r>
+        <w:t>. A larger brain coverage would also allow the investigation of what role the recorded brain area plays in moderating the relationship between neural firing and HFP (paper where different brain layers produce different findings xx).</w:t>
+      </w:r>
+    </w:p>
+    <w:p>
+      <w:pPr>
+        <w:ind w:firstLine="720"/>
+      </w:pPr>
+      <w:r>
+        <w:t xml:space="preserve">To conclude the present chapter, </w:t>
+      </w:r>
+      <w:r>
+        <w:rPr>
+          <w:lang w:val="en-DE"/>
+        </w:rPr>
+        <w:t xml:space="preserve">consistent across </w:t>
+      </w:r>
+      <w:r>
+        <w:t xml:space="preserve">two independent datasets we identified a significant number of microwires </w:t>
+      </w:r>
+      <w:r>
+        <w:rPr>
+          <w:lang w:val="en-DE"/>
+        </w:rPr>
+        <w:t>which show a</w:t>
+      </w:r>
+      <w:r>
+        <w:t xml:space="preserve"> HF</w:t>
+      </w:r>
+      <w:r>
+        <w:t>P</w:t>
       </w:r>
       <w:r>
         <w:t xml:space="preserve"> </w:t>
       </w:r>
       <w:r>
-        <w:t>spectrum. Future studies will need to carefully disentangle the individual contributions of oscillatory changes, a power offset, and a spectral tilt between reinstated and non-reinstated trials.</w:t>
-      </w:r>
-    </w:p>
-    <w:p>
-      <w:r>
-        <w:t xml:space="preserve">Here we report a significant correlation between spiking of individual neurons and the mean power in the high frequency range from 40 Hz to 200 Hz. However, this correlation </w:t>
-      </w:r>
-      <w:r>
-        <w:lastRenderedPageBreak/>
-        <w:t xml:space="preserve">is weak, explaining only ~1% of variance. One reason for this low correlation may be that we limited our analysis to the microwires on which the neurons occurred. It is conceivable that different microwires from the same bundle may be better suited to pick up transmembrane currents from nearby neurons. Additionally, there is substantial variance in the literature which frequency range constitutes the high frequency band (e.g., xxx). Future studies should aim to identify which frequencies are most indicative of single neuron firing taking into considerations differences between neuron types (excitatory or inhibitory cells). Furthermore, recent research has suggested that synchronous firing is more influential in increasing HFP compared to firing alone (xx). </w:t>
-      </w:r>
-      <w:r>
-        <w:t xml:space="preserve">Unfortunately, due to the limited number of single neurons that can be recorded using </w:t>
-      </w:r>
-      <w:r>
-        <w:t xml:space="preserve">currently available </w:t>
-      </w:r>
-      <w:r>
-        <w:t>microwires</w:t>
-      </w:r>
-      <w:r>
-        <w:t xml:space="preserve"> </w:t>
-      </w:r>
-      <w:r>
-        <w:t xml:space="preserve">we cannot resolve this question. </w:t>
-      </w:r>
-      <w:r>
-        <w:t xml:space="preserve">Recording more neurons using newer electrodes may enable us to </w:t>
-      </w:r>
-      <w:proofErr w:type="spellStart"/>
-      <w:r>
-        <w:t>disenta</w:t>
-      </w:r>
-      <w:proofErr w:type="spellEnd"/>
-      <w:r>
-        <w:rPr>
-          <w:lang w:val="en-DE"/>
-        </w:rPr>
-        <w:t>n</w:t>
-      </w:r>
-      <w:proofErr w:type="spellStart"/>
-      <w:r>
-        <w:t>gle</w:t>
-      </w:r>
-      <w:proofErr w:type="spellEnd"/>
-      <w:r>
-        <w:t xml:space="preserve"> the roles of synchrony and firing in relation to HFP</w:t>
-      </w:r>
-      <w:r>
-        <w:rPr>
-          <w:lang w:val="en-DE"/>
-        </w:rPr>
-        <w:t xml:space="preserve"> in the future</w:t>
-      </w:r>
-      <w:r>
-        <w:t>. A larger brain coverage would also allow the investigation of what role the recorded brain area plays in moderating the relationship between neural firing and HFP (paper where different brain layers produce different findings xx).</w:t>
-      </w:r>
-    </w:p>
-    <w:p/>
-    <w:p>
-      <w:r>
-        <w:t xml:space="preserve">To conclude the present chapter, </w:t>
-      </w:r>
-      <w:r>
-        <w:rPr>
-          <w:lang w:val="en-DE"/>
-        </w:rPr>
-        <w:t xml:space="preserve">consistent across </w:t>
-      </w:r>
-      <w:r>
-        <w:t xml:space="preserve">two independent datasets we identified a significant number of microwires </w:t>
-      </w:r>
-      <w:r>
-        <w:rPr>
-          <w:lang w:val="en-DE"/>
-        </w:rPr>
-        <w:t>which show a</w:t>
-      </w:r>
-      <w:r>
-        <w:t xml:space="preserve"> HF</w:t>
-      </w:r>
-      <w:r>
-        <w:t>P</w:t>
-      </w:r>
-      <w:r>
-        <w:t xml:space="preserve"> </w:t>
-      </w:r>
-      <w:r>
         <w:rPr>
           <w:lang w:val="en-DE"/>
         </w:rPr>
@@ -3216,7 +3701,22 @@
         <w:t xml:space="preserve"> (ESW)</w:t>
       </w:r>
       <w:r>
-        <w:t>. Although we did not find reliable HF</w:t>
+        <w:t xml:space="preserve">. </w:t>
+      </w:r>
+      <w:r>
+        <w:rPr>
+          <w:lang w:val="en-DE"/>
+        </w:rPr>
+        <w:t xml:space="preserve">This HFP activity showed a low, but significant correlation with </w:t>
+      </w:r>
+      <w:r>
+        <w:rPr>
+          <w:lang w:val="en-DE"/>
+        </w:rPr>
+        <w:t xml:space="preserve">neural firing of ESNs and single neurons during encoding and retrieval. </w:t>
+      </w:r>
+      <w:r>
+        <w:t>Although we did not find reliable HF</w:t>
       </w:r>
       <w:r>
         <w:t>P</w:t>
@@ -3379,7 +3879,23 @@
       </w:r>
     </w:p>
   </w:comment>
-  <w:comment w:id="4" w:author="Luca Kolibius (PGR)" w:date="2023-01-24T17:53:00Z" w:initials="LK(">
+  <w:comment w:id="4" w:author="Simon Hanslmayr" w:date="2023-01-04T14:22:00Z" w:initials="SH">
+    <w:p>
+      <w:r>
+        <w:rPr>
+          <w:rStyle w:val="CommentReference"/>
+        </w:rPr>
+        <w:annotationRef/>
+      </w:r>
+      <w:r>
+        <w:rPr>
+          <w:sz w:val="20"/>
+        </w:rPr>
+        <w:t>Shouldn’t this be ESM? Or ESMw?</w:t>
+      </w:r>
+    </w:p>
+  </w:comment>
+  <w:comment w:id="5" w:author="Luca Kolibius (PGR)" w:date="2023-01-24T01:53:00Z" w:initials="LK(">
     <w:p>
       <w:pPr>
         <w:pStyle w:val="CommentText"/>
@@ -3394,12 +3910,15 @@
         <w:rPr>
           <w:lang w:val="en-US"/>
         </w:rPr>
-        <w:t>344, 5 excluded because too few trials? Or we don't have the triggers in allspks?</w:t>
+        <w:t>ESW grew on me</w:t>
       </w:r>
     </w:p>
   </w:comment>
-  <w:comment w:id="5" w:author="Simon Hanslmayr" w:date="2023-01-04T14:22:00Z" w:initials="SH">
-    <w:p>
+  <w:comment w:id="6" w:author="Luca Kolibius (PGR)" w:date="2023-01-26T18:30:00Z" w:initials="LK(">
+    <w:p>
+      <w:pPr>
+        <w:pStyle w:val="CommentText"/>
+      </w:pPr>
       <w:r>
         <w:rPr>
           <w:rStyle w:val="CommentReference"/>
@@ -3408,13 +3927,61 @@
       </w:r>
       <w:r>
         <w:rPr>
+          <w:lang w:val="en-US"/>
+        </w:rPr>
+        <w:t>adjust</w:t>
+      </w:r>
+    </w:p>
+  </w:comment>
+  <w:comment w:id="7" w:author="Simon Hanslmayr" w:date="2023-01-04T14:26:00Z" w:initials="SH">
+    <w:p>
+      <w:r>
+        <w:rPr>
+          <w:rStyle w:val="CommentReference"/>
+        </w:rPr>
+        <w:annotationRef/>
+      </w:r>
+      <w:r>
+        <w:rPr>
           <w:sz w:val="20"/>
         </w:rPr>
-        <w:t>Shouldn’t this be ESM? Or ESMw?</w:t>
+        <w:t>You will have to explain how a lower number of ESWs is associated with a higher p value, i.e. n=52 vs 50 and p=0.003 vs 0.001.</w:t>
       </w:r>
     </w:p>
   </w:comment>
-  <w:comment w:id="6" w:author="Luca Kolibius (PGR)" w:date="2023-01-24T01:53:00Z" w:initials="LK(">
+  <w:comment w:id="8" w:author="Simon Hanslmayr" w:date="2023-01-04T14:27:00Z" w:initials="SH">
+    <w:p>
+      <w:r>
+        <w:rPr>
+          <w:rStyle w:val="CommentReference"/>
+        </w:rPr>
+        <w:annotationRef/>
+      </w:r>
+      <w:r>
+        <w:rPr>
+          <w:sz w:val="20"/>
+        </w:rPr>
+        <w:t>A bit too unspecific … better use a term that is consistent with the finding of episode specific power increases.</w:t>
+      </w:r>
+    </w:p>
+  </w:comment>
+  <w:comment w:id="9" w:author="Simon Hanslmayr" w:date="2023-01-04T14:28:00Z" w:initials="SH">
+    <w:p>
+      <w:r>
+        <w:rPr>
+          <w:rStyle w:val="CommentReference"/>
+        </w:rPr>
+        <w:annotationRef/>
+      </w:r>
+      <w:r>
+        <w:rPr>
+          <w:sz w:val="20"/>
+        </w:rPr>
+        <w:t>But excluding these did not affect our ESW results. This should be made clear again here.</w:t>
+      </w:r>
+    </w:p>
+  </w:comment>
+  <w:comment w:id="10" w:author="Luca Kolibius (PGR)" w:date="2023-01-24T04:42:00Z" w:initials="LK(">
     <w:p>
       <w:pPr>
         <w:pStyle w:val="CommentText"/>
@@ -3429,11 +3996,27 @@
         <w:rPr>
           <w:lang w:val="en-US"/>
         </w:rPr>
-        <w:t>ESW grew on me</w:t>
+        <w:t>Increase font</w:t>
       </w:r>
     </w:p>
   </w:comment>
-  <w:comment w:id="7" w:author="Luca Kolibius (PGR)" w:date="2023-01-23T23:56:00Z" w:initials="LK(">
+  <w:comment w:id="11" w:author="Simon Hanslmayr" w:date="2023-01-04T14:52:00Z" w:initials="SH">
+    <w:p>
+      <w:r>
+        <w:rPr>
+          <w:rStyle w:val="CommentReference"/>
+        </w:rPr>
+        <w:annotationRef/>
+      </w:r>
+      <w:r>
+        <w:rPr>
+          <w:sz w:val="20"/>
+        </w:rPr>
+        <w:t>What does this finding mean? Was Rodrigo wrong? Are there spatially organised groups of concept cells? Or is there a different interpretation, i.e. concept specific multi-unit activity that is strong enough to bleed into HFP which is then picked up when lowering the threshold?</w:t>
+      </w:r>
+    </w:p>
+  </w:comment>
+  <w:comment w:id="12" w:author="Luca Kolibius (PGR)" w:date="2023-01-24T02:21:00Z" w:initials="LK(">
     <w:p>
       <w:pPr>
         <w:pStyle w:val="CommentText"/>
@@ -3448,15 +4031,12 @@
         <w:rPr>
           <w:lang w:val="en-US"/>
         </w:rPr>
-        <w:t>How many?</w:t>
+        <w:t>Mabye firing synchrously or large enough</w:t>
       </w:r>
     </w:p>
   </w:comment>
-  <w:comment w:id="8" w:author="Luca Kolibius (PGR)" w:date="2023-01-24T04:28:00Z" w:initials="LK(">
-    <w:p>
-      <w:pPr>
-        <w:pStyle w:val="CommentText"/>
-      </w:pPr>
+  <w:comment w:id="13" w:author="Simon Hanslmayr" w:date="2023-01-04T14:54:00Z" w:initials="SH">
+    <w:p>
       <w:r>
         <w:rPr>
           <w:rStyle w:val="CommentReference"/>
@@ -3465,131 +4045,13 @@
       </w:r>
       <w:r>
         <w:rPr>
-          <w:lang w:val="en-US"/>
-        </w:rPr>
-        <w:t>86 of 344? But why 344???</w:t>
+          <w:sz w:val="20"/>
+        </w:rPr>
+        <w:t>Isn’t the fact that our HFP increases extend across such a broad frequency range already strong evidence for a non-oscillatory origin of this effect?</w:t>
       </w:r>
     </w:p>
   </w:comment>
-  <w:comment w:id="9" w:author="Simon Hanslmayr" w:date="2023-01-04T14:26:00Z" w:initials="SH">
-    <w:p>
-      <w:r>
-        <w:rPr>
-          <w:rStyle w:val="CommentReference"/>
-        </w:rPr>
-        <w:annotationRef/>
-      </w:r>
-      <w:r>
-        <w:rPr>
-          <w:sz w:val="20"/>
-        </w:rPr>
-        <w:t>You will have to explain how a lower number of ESWs is associated with a higher p value, i.e. n=52 vs 50 and p=0.003 vs 0.001.</w:t>
-      </w:r>
-    </w:p>
-  </w:comment>
-  <w:comment w:id="10" w:author="Simon Hanslmayr" w:date="2023-01-04T14:27:00Z" w:initials="SH">
-    <w:p>
-      <w:r>
-        <w:rPr>
-          <w:rStyle w:val="CommentReference"/>
-        </w:rPr>
-        <w:annotationRef/>
-      </w:r>
-      <w:r>
-        <w:rPr>
-          <w:sz w:val="20"/>
-        </w:rPr>
-        <w:t>A bit too unspecific … better use a term that is consistent with the finding of episode specific power increases.</w:t>
-      </w:r>
-    </w:p>
-  </w:comment>
-  <w:comment w:id="11" w:author="Simon Hanslmayr" w:date="2023-01-04T14:28:00Z" w:initials="SH">
-    <w:p>
-      <w:r>
-        <w:rPr>
-          <w:rStyle w:val="CommentReference"/>
-        </w:rPr>
-        <w:annotationRef/>
-      </w:r>
-      <w:r>
-        <w:rPr>
-          <w:sz w:val="20"/>
-        </w:rPr>
-        <w:t>But excluding these did not affect our ESW results. This should be made clear again here.</w:t>
-      </w:r>
-    </w:p>
-  </w:comment>
-  <w:comment w:id="12" w:author="Luca Kolibius (PGR)" w:date="2023-01-24T04:42:00Z" w:initials="LK(">
-    <w:p>
-      <w:pPr>
-        <w:pStyle w:val="CommentText"/>
-      </w:pPr>
-      <w:r>
-        <w:rPr>
-          <w:rStyle w:val="CommentReference"/>
-        </w:rPr>
-        <w:annotationRef/>
-      </w:r>
-      <w:r>
-        <w:rPr>
-          <w:lang w:val="en-US"/>
-        </w:rPr>
-        <w:t>Increase font</w:t>
-      </w:r>
-    </w:p>
-  </w:comment>
-  <w:comment w:id="13" w:author="Simon Hanslmayr" w:date="2023-01-04T14:52:00Z" w:initials="SH">
-    <w:p>
-      <w:r>
-        <w:rPr>
-          <w:rStyle w:val="CommentReference"/>
-        </w:rPr>
-        <w:annotationRef/>
-      </w:r>
-      <w:r>
-        <w:rPr>
-          <w:sz w:val="20"/>
-        </w:rPr>
-        <w:t>What does this finding mean? Was Rodrigo wrong? Are there spatially organised groups of concept cells? Or is there a different interpretation, i.e. concept specific multi-unit activity that is strong enough to bleed into HFP which is then picked up when lowering the threshold?</w:t>
-      </w:r>
-    </w:p>
-  </w:comment>
-  <w:comment w:id="14" w:author="Luca Kolibius (PGR)" w:date="2023-01-24T02:21:00Z" w:initials="LK(">
-    <w:p>
-      <w:pPr>
-        <w:pStyle w:val="CommentText"/>
-      </w:pPr>
-      <w:r>
-        <w:rPr>
-          <w:rStyle w:val="CommentReference"/>
-        </w:rPr>
-        <w:annotationRef/>
-      </w:r>
-      <w:r>
-        <w:rPr>
-          <w:lang w:val="en-US"/>
-        </w:rPr>
-        <w:t>Mabye firing synchrously or large enough</w:t>
-      </w:r>
-    </w:p>
-  </w:comment>
-  <w:comment w:id="15" w:author="Simon Hanslmayr" w:date="2023-01-04T14:54:00Z" w:initials="SH">
-    <w:p>
-      <w:r>
-        <w:rPr>
-          <w:rStyle w:val="CommentReference"/>
-        </w:rPr>
-        <w:annotationRef/>
-      </w:r>
-      <w:r>
-        <w:rPr>
-          <w:sz w:val="20"/>
-        </w:rPr>
-        <w:t>Isn’t the fact that our HFP increases extend across such a broad frequency range already strong evidence for a non-oscillatory origin of this effect?</w:t>
-      </w:r>
-    </w:p>
-  </w:comment>
-  <w:comment w:id="16" w:author="Luca Kolibius (PGR)" w:date="2023-01-24T02:22:00Z" w:initials="LK(">
+  <w:comment w:id="14" w:author="Luca Kolibius (PGR)" w:date="2023-01-24T02:22:00Z" w:initials="LK(">
     <w:p>
       <w:pPr>
         <w:pStyle w:val="CommentText"/>
@@ -3617,11 +4079,9 @@
   <w15:commentEx w15:paraId="5168BFE6" w15:done="0"/>
   <w15:commentEx w15:paraId="45CB24F5" w15:paraIdParent="5168BFE6" w15:done="0"/>
   <w15:commentEx w15:paraId="3A96AE07" w15:done="1"/>
-  <w15:commentEx w15:paraId="64888C27" w15:done="0"/>
   <w15:commentEx w15:paraId="5C294141" w15:done="0"/>
   <w15:commentEx w15:paraId="639A45ED" w15:paraIdParent="5C294141" w15:done="0"/>
-  <w15:commentEx w15:paraId="49B98394" w15:done="0"/>
-  <w15:commentEx w15:paraId="72FF38F7" w15:paraIdParent="49B98394" w15:done="0"/>
+  <w15:commentEx w15:paraId="68F1943D" w15:done="0"/>
   <w15:commentEx w15:paraId="35B95100" w15:done="1"/>
   <w15:commentEx w15:paraId="2165468B" w15:done="1"/>
   <w15:commentEx w15:paraId="454FF84B" w15:done="1"/>
@@ -3639,11 +4099,9 @@
   <w16cex:commentExtensible w16cex:durableId="27600ED4" w16cex:dateUtc="2023-01-04T13:42:00Z"/>
   <w16cex:commentExtensible w16cex:durableId="2779D5BC" w16cex:dateUtc="2023-01-24T03:57:00Z"/>
   <w16cex:commentExtensible w16cex:durableId="27600F90" w16cex:dateUtc="2023-01-04T13:45:00Z"/>
-  <w16cex:commentExtensible w16cex:durableId="277A997F" w16cex:dateUtc="2023-01-24T17:53:00Z"/>
   <w16cex:commentExtensible w16cex:durableId="27600A08" w16cex:dateUtc="2023-01-04T13:22:00Z"/>
   <w16cex:commentExtensible w16cex:durableId="2779B882" w16cex:dateUtc="2023-01-24T01:53:00Z"/>
-  <w16cex:commentExtensible w16cex:durableId="27799D12" w16cex:dateUtc="2023-01-23T23:56:00Z"/>
-  <w16cex:commentExtensible w16cex:durableId="2779DD04" w16cex:dateUtc="2023-01-24T04:28:00Z"/>
+  <w16cex:commentExtensible w16cex:durableId="277D4549" w16cex:dateUtc="2023-01-26T18:30:00Z"/>
   <w16cex:commentExtensible w16cex:durableId="27600B0E" w16cex:dateUtc="2023-01-04T13:26:00Z"/>
   <w16cex:commentExtensible w16cex:durableId="27600B4C" w16cex:dateUtc="2023-01-04T13:27:00Z"/>
   <w16cex:commentExtensible w16cex:durableId="27600B8C" w16cex:dateUtc="2023-01-04T13:28:00Z"/>
@@ -3661,11 +4119,9 @@
   <w16cid:commentId w16cid:paraId="5168BFE6" w16cid:durableId="27600ED4"/>
   <w16cid:commentId w16cid:paraId="45CB24F5" w16cid:durableId="2779D5BC"/>
   <w16cid:commentId w16cid:paraId="3A96AE07" w16cid:durableId="27600F90"/>
-  <w16cid:commentId w16cid:paraId="64888C27" w16cid:durableId="277A997F"/>
   <w16cid:commentId w16cid:paraId="5C294141" w16cid:durableId="27600A08"/>
   <w16cid:commentId w16cid:paraId="639A45ED" w16cid:durableId="2779B882"/>
-  <w16cid:commentId w16cid:paraId="49B98394" w16cid:durableId="27799D12"/>
-  <w16cid:commentId w16cid:paraId="72FF38F7" w16cid:durableId="2779DD04"/>
+  <w16cid:commentId w16cid:paraId="68F1943D" w16cid:durableId="277D4549"/>
   <w16cid:commentId w16cid:paraId="35B95100" w16cid:durableId="27600B0E"/>
   <w16cid:commentId w16cid:paraId="2165468B" w16cid:durableId="27600B4C"/>
   <w16cid:commentId w16cid:paraId="454FF84B" w16cid:durableId="27600B8C"/>

</xml_diff>